<commit_message>
Wall Stress\Unit14\14.1.docx Wall Stress\Unit14\14.2.docx Wall Stress\Unit14\14.3.docx
</commit_message>
<xml_diff>
--- a/Wall Stress/Unit14/14.1.docx
+++ b/Wall Stress/Unit14/14.1.docx
@@ -56,6 +56,23 @@
         </w:rPr>
         <w:t>I fixing the TV.</w:t>
       </w:r>
+      <w:r>
+        <w:rPr>
+          <w:rFonts w:ascii="Times New Roman" w:hAnsi="Times New Roman" w:cs="Times New Roman"/>
+          <w:sz w:val="24"/>
+          <w:szCs w:val="24"/>
+        </w:rPr>
+        <w:tab/>
+      </w:r>
+      <w:r>
+        <w:rPr>
+          <w:rStyle w:val="phoneticspelling"/>
+          <w:rFonts w:ascii="Arial" w:hAnsi="Arial" w:cs="Arial"/>
+          <w:color w:val="000000"/>
+          <w:shd w:val="clear" w:color="auto" w:fill="FFFFFF"/>
+        </w:rPr>
+        <w:t>/ˈfɪksɪŋ/</w:t>
+      </w:r>
     </w:p>
     <w:p>
       <w:pPr>
@@ -159,46 +176,17 @@
           <w:sz w:val="24"/>
           <w:szCs w:val="24"/>
         </w:rPr>
-        <w:t xml:space="preserve">I’m </w:t>
-      </w:r>
-      <w:proofErr w:type="gramStart"/>
-      <w:r>
-        <w:rPr>
-          <w:rFonts w:ascii="Times New Roman" w:hAnsi="Times New Roman" w:cs="Times New Roman"/>
-          <w:b/>
-          <w:sz w:val="24"/>
-          <w:szCs w:val="24"/>
-        </w:rPr>
-        <w:t>looking</w:t>
-      </w:r>
-      <w:r>
-        <w:rPr>
-          <w:rFonts w:ascii="Times New Roman" w:hAnsi="Times New Roman" w:cs="Times New Roman"/>
-          <w:b/>
-          <w:sz w:val="24"/>
-          <w:szCs w:val="24"/>
-        </w:rPr>
-        <w:t xml:space="preserve"> </w:t>
-      </w:r>
-      <w:r>
-        <w:rPr>
-          <w:rFonts w:ascii="Times New Roman" w:hAnsi="Times New Roman" w:cs="Times New Roman"/>
-          <w:b/>
-          <w:sz w:val="24"/>
-          <w:szCs w:val="24"/>
-        </w:rPr>
-        <w:t xml:space="preserve"> </w:t>
-      </w:r>
-      <w:r>
-        <w:rPr>
-          <w:rFonts w:ascii="Times New Roman" w:hAnsi="Times New Roman" w:cs="Times New Roman"/>
-          <w:b/>
-          <w:sz w:val="24"/>
-          <w:szCs w:val="24"/>
-        </w:rPr>
-        <w:t>at</w:t>
-      </w:r>
-      <w:proofErr w:type="gramEnd"/>
+        <w:t>I’m looking</w:t>
+      </w:r>
+      <w:r>
+        <w:rPr>
+          <w:rFonts w:ascii="Times New Roman" w:hAnsi="Times New Roman" w:cs="Times New Roman"/>
+          <w:b/>
+          <w:sz w:val="24"/>
+          <w:szCs w:val="24"/>
+        </w:rPr>
+        <w:t xml:space="preserve"> at</w:t>
+      </w:r>
       <w:r>
         <w:rPr>
           <w:rFonts w:ascii="Times New Roman" w:hAnsi="Times New Roman" w:cs="Times New Roman"/>
@@ -208,6 +196,24 @@
         </w:rPr>
         <w:t xml:space="preserve"> acting job and sending email.</w:t>
       </w:r>
+      <w:r>
+        <w:rPr>
+          <w:rFonts w:ascii="Times New Roman" w:hAnsi="Times New Roman" w:cs="Times New Roman"/>
+          <w:b/>
+          <w:sz w:val="24"/>
+          <w:szCs w:val="24"/>
+        </w:rPr>
+        <w:tab/>
+      </w:r>
+      <w:r>
+        <w:rPr>
+          <w:rStyle w:val="phoneticspelling"/>
+          <w:rFonts w:ascii="Arial" w:hAnsi="Arial" w:cs="Arial"/>
+          <w:color w:val="000000"/>
+          <w:shd w:val="clear" w:color="auto" w:fill="FFFFFF"/>
+        </w:rPr>
+        <w:t>/ˈsɛndɪŋ/</w:t>
+      </w:r>
     </w:p>
     <w:p>
       <w:pPr>
@@ -251,27 +257,7 @@
           <w:sz w:val="24"/>
           <w:szCs w:val="24"/>
         </w:rPr>
-        <w:t xml:space="preserve">What do you need </w:t>
-      </w:r>
-      <w:proofErr w:type="gramStart"/>
-      <w:r>
-        <w:rPr>
-          <w:rFonts w:ascii="Times New Roman" w:hAnsi="Times New Roman" w:cs="Times New Roman"/>
-          <w:b/>
-          <w:sz w:val="24"/>
-          <w:szCs w:val="24"/>
-        </w:rPr>
-        <w:t>I</w:t>
-      </w:r>
-      <w:proofErr w:type="gramEnd"/>
-      <w:r>
-        <w:rPr>
-          <w:rFonts w:ascii="Times New Roman" w:hAnsi="Times New Roman" w:cs="Times New Roman"/>
-          <w:b/>
-          <w:sz w:val="24"/>
-          <w:szCs w:val="24"/>
-        </w:rPr>
-        <w:t xml:space="preserve"> help?</w:t>
+        <w:t>What do you need I help?</w:t>
       </w:r>
     </w:p>
     <w:p>
@@ -417,14 +403,21 @@
           <w:szCs w:val="24"/>
         </w:rPr>
       </w:pPr>
-      <w:proofErr w:type="spellStart"/>
-      <w:r>
-        <w:rPr>
-          <w:rFonts w:ascii="Times New Roman" w:hAnsi="Times New Roman" w:cs="Times New Roman"/>
-          <w:sz w:val="24"/>
-          <w:szCs w:val="24"/>
-        </w:rPr>
-        <w:t>Beac</w:t>
+      <w:r>
+        <w:rPr>
+          <w:rFonts w:ascii="Times New Roman" w:hAnsi="Times New Roman" w:cs="Times New Roman"/>
+          <w:sz w:val="24"/>
+          <w:szCs w:val="24"/>
+        </w:rPr>
+        <w:t>Be</w:t>
+      </w:r>
+      <w:r>
+        <w:rPr>
+          <w:rFonts w:ascii="Times New Roman" w:hAnsi="Times New Roman" w:cs="Times New Roman"/>
+          <w:sz w:val="24"/>
+          <w:szCs w:val="24"/>
+        </w:rPr>
+        <w:t>c</w:t>
       </w:r>
       <w:r>
         <w:rPr>
@@ -440,16 +433,7 @@
           <w:sz w:val="24"/>
           <w:szCs w:val="24"/>
         </w:rPr>
-        <w:t>use</w:t>
-      </w:r>
-      <w:proofErr w:type="spellEnd"/>
-      <w:r>
-        <w:rPr>
-          <w:rFonts w:ascii="Times New Roman" w:hAnsi="Times New Roman" w:cs="Times New Roman"/>
-          <w:sz w:val="24"/>
-          <w:szCs w:val="24"/>
-        </w:rPr>
-        <w:t xml:space="preserve"> the TV is </w:t>
+        <w:t xml:space="preserve">use the TV is </w:t>
       </w:r>
       <w:bookmarkStart w:id="0" w:name="OLE_LINK1"/>
       <w:bookmarkStart w:id="1" w:name="OLE_LINK2"/>
@@ -472,6 +456,183 @@
           <w:szCs w:val="24"/>
         </w:rPr>
         <w:t>!</w:t>
+      </w:r>
+      <w:r>
+        <w:rPr>
+          <w:rFonts w:ascii="Times New Roman" w:hAnsi="Times New Roman" w:cs="Times New Roman"/>
+          <w:sz w:val="24"/>
+          <w:szCs w:val="24"/>
+        </w:rPr>
+        <w:tab/>
+      </w:r>
+      <w:r>
+        <w:rPr>
+          <w:rStyle w:val="phoneticspelling"/>
+          <w:rFonts w:ascii="Arial" w:hAnsi="Arial" w:cs="Arial"/>
+          <w:color w:val="000000"/>
+          <w:shd w:val="clear" w:color="auto" w:fill="FFFFFF"/>
+        </w:rPr>
+        <w:t>/ˈbəːnɪŋ/</w:t>
+      </w:r>
+      <w:r>
+        <w:rPr>
+          <w:rFonts w:ascii="Arial" w:hAnsi="Arial" w:cs="Arial"/>
+          <w:spacing w:val="2"/>
+          <w:sz w:val="26"/>
+          <w:szCs w:val="26"/>
+          <w:shd w:val="clear" w:color="auto" w:fill="FFFFFF"/>
+        </w:rPr>
+        <w:tab/>
+      </w:r>
+      <w:r>
+        <w:rPr>
+          <w:rFonts w:ascii="Arial" w:hAnsi="Arial" w:cs="Arial"/>
+          <w:spacing w:val="2"/>
+          <w:sz w:val="26"/>
+          <w:szCs w:val="26"/>
+          <w:shd w:val="clear" w:color="auto" w:fill="FFFFFF"/>
+        </w:rPr>
+        <w:tab/>
+      </w:r>
+      <w:r>
+        <w:rPr>
+          <w:rFonts w:ascii="Arial" w:hAnsi="Arial" w:cs="Arial"/>
+          <w:color w:val="000000"/>
+          <w:shd w:val="clear" w:color="auto" w:fill="FFFFFF"/>
+        </w:rPr>
+        <w:t>/bɪˈkɒz/</w:t>
+      </w:r>
+    </w:p>
+    <w:p>
+      <w:pPr>
+        <w:rPr>
+          <w:rFonts w:ascii="Times New Roman" w:hAnsi="Times New Roman" w:cs="Times New Roman"/>
+          <w:sz w:val="24"/>
+          <w:szCs w:val="24"/>
+        </w:rPr>
+      </w:pPr>
+      <w:r>
+        <w:rPr>
+          <w:rFonts w:ascii="Times New Roman" w:hAnsi="Times New Roman" w:cs="Times New Roman"/>
+          <w:sz w:val="24"/>
+          <w:szCs w:val="24"/>
+        </w:rPr>
+        <w:t>Unplug it!</w:t>
+      </w:r>
+    </w:p>
+    <w:p>
+      <w:pPr>
+        <w:rPr>
+          <w:rFonts w:ascii="Times New Roman" w:hAnsi="Times New Roman" w:cs="Times New Roman"/>
+          <w:sz w:val="24"/>
+          <w:szCs w:val="24"/>
+        </w:rPr>
+      </w:pPr>
+      <w:r>
+        <w:rPr>
+          <w:rFonts w:ascii="Times New Roman" w:hAnsi="Times New Roman" w:cs="Times New Roman"/>
+          <w:sz w:val="24"/>
+          <w:szCs w:val="24"/>
+        </w:rPr>
+        <w:t>Are you listen</w:t>
+      </w:r>
+      <w:r>
+        <w:rPr>
+          <w:rFonts w:ascii="Times New Roman" w:hAnsi="Times New Roman" w:cs="Times New Roman"/>
+          <w:sz w:val="24"/>
+          <w:szCs w:val="24"/>
+        </w:rPr>
+        <w:t>ing to me?</w:t>
+      </w:r>
+    </w:p>
+    <w:p>
+      <w:pPr>
+        <w:rPr>
+          <w:rFonts w:ascii="Times New Roman" w:hAnsi="Times New Roman" w:cs="Times New Roman"/>
+          <w:sz w:val="24"/>
+          <w:szCs w:val="24"/>
+        </w:rPr>
+      </w:pPr>
+      <w:r>
+        <w:rPr>
+          <w:rFonts w:ascii="Times New Roman" w:hAnsi="Times New Roman" w:cs="Times New Roman"/>
+          <w:sz w:val="24"/>
+          <w:szCs w:val="24"/>
+        </w:rPr>
+        <w:t>Unplug it!</w:t>
+      </w:r>
+    </w:p>
+    <w:p>
+      <w:pPr>
+        <w:rPr>
+          <w:rFonts w:ascii="Times New Roman" w:hAnsi="Times New Roman" w:cs="Times New Roman"/>
+          <w:sz w:val="24"/>
+          <w:szCs w:val="24"/>
+        </w:rPr>
+      </w:pPr>
+      <w:r>
+        <w:rPr>
+          <w:rFonts w:ascii="Times New Roman" w:hAnsi="Times New Roman" w:cs="Times New Roman"/>
+          <w:sz w:val="24"/>
+          <w:szCs w:val="24"/>
+        </w:rPr>
+        <w:t>I’m trying!</w:t>
+      </w:r>
+    </w:p>
+    <w:p>
+      <w:pPr>
+        <w:rPr>
+          <w:rFonts w:ascii="Times New Roman" w:hAnsi="Times New Roman" w:cs="Times New Roman"/>
+          <w:sz w:val="24"/>
+          <w:szCs w:val="24"/>
+        </w:rPr>
+      </w:pPr>
+      <w:r>
+        <w:rPr>
+          <w:rFonts w:ascii="Times New Roman" w:hAnsi="Times New Roman" w:cs="Times New Roman"/>
+          <w:sz w:val="24"/>
+          <w:szCs w:val="24"/>
+        </w:rPr>
+        <w:t>Ooch. What are you doing?</w:t>
+      </w:r>
+    </w:p>
+    <w:p>
+      <w:pPr>
+        <w:rPr>
+          <w:rFonts w:ascii="Times New Roman" w:hAnsi="Times New Roman" w:cs="Times New Roman"/>
+          <w:sz w:val="24"/>
+          <w:szCs w:val="24"/>
+        </w:rPr>
+      </w:pPr>
+      <w:r>
+        <w:rPr>
+          <w:rFonts w:ascii="Times New Roman" w:hAnsi="Times New Roman" w:cs="Times New Roman"/>
+          <w:sz w:val="24"/>
+          <w:szCs w:val="24"/>
+        </w:rPr>
+        <w:t xml:space="preserve">I’m fixing the TV. I </w:t>
+      </w:r>
+      <w:bookmarkStart w:id="3" w:name="OLE_LINK4"/>
+      <w:bookmarkStart w:id="4" w:name="OLE_LINK5"/>
+      <w:bookmarkStart w:id="5" w:name="OLE_LINK6"/>
+      <w:r>
+        <w:rPr>
+          <w:rFonts w:ascii="Times New Roman" w:hAnsi="Times New Roman" w:cs="Times New Roman"/>
+          <w:sz w:val="24"/>
+          <w:szCs w:val="24"/>
+        </w:rPr>
+        <w:t xml:space="preserve">hate </w:t>
+      </w:r>
+      <w:bookmarkEnd w:id="3"/>
+      <w:bookmarkEnd w:id="4"/>
+      <w:bookmarkEnd w:id="5"/>
+      <w:r>
+        <w:rPr>
+          <w:rFonts w:ascii="Times New Roman" w:hAnsi="Times New Roman" w:cs="Times New Roman"/>
+          <w:sz w:val="24"/>
+          <w:szCs w:val="24"/>
+        </w:rPr>
+        <w:t>the TV!</w:t>
       </w:r>
       <w:r>
         <w:rPr>
@@ -500,9 +661,1576 @@
           <w:szCs w:val="26"/>
           <w:shd w:val="clear" w:color="auto" w:fill="FFFFFF"/>
         </w:rPr>
-        <w:t>ˈ</w:t>
-      </w:r>
-      <w:proofErr w:type="spellStart"/>
+        <w:t>heɪt</w:t>
+      </w:r>
+      <w:r>
+        <w:rPr>
+          <w:rFonts w:ascii="Arial" w:hAnsi="Arial" w:cs="Arial"/>
+          <w:spacing w:val="2"/>
+          <w:sz w:val="26"/>
+          <w:szCs w:val="26"/>
+          <w:shd w:val="clear" w:color="auto" w:fill="FFFFFF"/>
+        </w:rPr>
+        <w:t>/</w:t>
+      </w:r>
+    </w:p>
+    <w:p>
+      <w:pPr>
+        <w:rPr>
+          <w:rFonts w:ascii="Times New Roman" w:hAnsi="Times New Roman" w:cs="Times New Roman"/>
+          <w:sz w:val="24"/>
+          <w:szCs w:val="24"/>
+        </w:rPr>
+      </w:pPr>
+      <w:r>
+        <w:rPr>
+          <w:rFonts w:ascii="Times New Roman" w:hAnsi="Times New Roman" w:cs="Times New Roman"/>
+          <w:sz w:val="24"/>
+          <w:szCs w:val="24"/>
+        </w:rPr>
+        <w:t>The TV is working!</w:t>
+      </w:r>
+    </w:p>
+    <w:p>
+      <w:pPr>
+        <w:rPr>
+          <w:rFonts w:ascii="Times New Roman" w:hAnsi="Times New Roman" w:cs="Times New Roman"/>
+          <w:b/>
+          <w:sz w:val="24"/>
+          <w:szCs w:val="24"/>
+        </w:rPr>
+      </w:pPr>
+    </w:p>
+    <w:p>
+      <w:pPr>
+        <w:rPr>
+          <w:rFonts w:ascii="Times New Roman" w:hAnsi="Times New Roman" w:cs="Times New Roman"/>
+          <w:sz w:val="24"/>
+          <w:szCs w:val="24"/>
+        </w:rPr>
+      </w:pPr>
+      <w:r>
+        <w:rPr>
+          <w:rFonts w:ascii="Times New Roman" w:hAnsi="Times New Roman" w:cs="Times New Roman"/>
+          <w:sz w:val="24"/>
+          <w:szCs w:val="24"/>
+        </w:rPr>
+        <w:t>What does Benny fix?</w:t>
+      </w:r>
+    </w:p>
+    <w:p>
+      <w:pPr>
+        <w:rPr>
+          <w:rFonts w:ascii="Times New Roman" w:hAnsi="Times New Roman" w:cs="Times New Roman"/>
+          <w:sz w:val="24"/>
+          <w:szCs w:val="24"/>
+        </w:rPr>
+      </w:pPr>
+      <w:r>
+        <w:rPr>
+          <w:rFonts w:ascii="Times New Roman" w:hAnsi="Times New Roman" w:cs="Times New Roman"/>
+          <w:sz w:val="24"/>
+          <w:szCs w:val="24"/>
+        </w:rPr>
+        <w:t>Shen doesn't want to help Benny because he is working on his laptop.</w:t>
+      </w:r>
+    </w:p>
+    <w:p>
+      <w:pPr>
+        <w:rPr>
+          <w:rFonts w:ascii="Times New Roman" w:hAnsi="Times New Roman" w:cs="Times New Roman"/>
+          <w:sz w:val="24"/>
+          <w:szCs w:val="24"/>
+        </w:rPr>
+      </w:pPr>
+      <w:r>
+        <w:rPr>
+          <w:rFonts w:ascii="Times New Roman" w:hAnsi="Times New Roman" w:cs="Times New Roman"/>
+          <w:sz w:val="24"/>
+          <w:szCs w:val="24"/>
+        </w:rPr>
+        <w:lastRenderedPageBreak/>
+        <w:t>Why does Benny say: I hate this TV?</w:t>
+      </w:r>
+    </w:p>
+    <w:p>
+      <w:pPr>
+        <w:rPr>
+          <w:rFonts w:ascii="Times New Roman" w:hAnsi="Times New Roman" w:cs="Times New Roman"/>
+          <w:sz w:val="24"/>
+          <w:szCs w:val="24"/>
+        </w:rPr>
+      </w:pPr>
+      <w:r>
+        <w:rPr>
+          <w:rFonts w:ascii="Times New Roman" w:hAnsi="Times New Roman" w:cs="Times New Roman"/>
+          <w:sz w:val="24"/>
+          <w:szCs w:val="24"/>
+        </w:rPr>
+        <w:t>It's broken.</w:t>
+      </w:r>
+      <w:r>
+        <w:rPr>
+          <w:rFonts w:ascii="Times New Roman" w:hAnsi="Times New Roman" w:cs="Times New Roman"/>
+          <w:sz w:val="24"/>
+          <w:szCs w:val="24"/>
+        </w:rPr>
+        <w:tab/>
+      </w:r>
+      <w:r>
+        <w:rPr>
+          <w:rStyle w:val="phoneticspelling"/>
+          <w:rFonts w:ascii="Arial" w:hAnsi="Arial" w:cs="Arial"/>
+          <w:color w:val="000000"/>
+          <w:shd w:val="clear" w:color="auto" w:fill="FFFFFF"/>
+        </w:rPr>
+        <w:t>/ˈbrəʊk(ə)n/</w:t>
+      </w:r>
+    </w:p>
+    <w:p>
+      <w:pPr>
+        <w:rPr>
+          <w:rFonts w:ascii="Times New Roman" w:hAnsi="Times New Roman" w:cs="Times New Roman"/>
+          <w:sz w:val="24"/>
+          <w:szCs w:val="24"/>
+        </w:rPr>
+      </w:pPr>
+      <w:r>
+        <w:rPr>
+          <w:rFonts w:ascii="Times New Roman" w:hAnsi="Times New Roman" w:cs="Times New Roman"/>
+          <w:sz w:val="24"/>
+          <w:szCs w:val="24"/>
+        </w:rPr>
+        <w:t>When the TV turns on</w:t>
+      </w:r>
+      <w:r>
+        <w:rPr>
+          <w:rFonts w:ascii="Times New Roman" w:hAnsi="Times New Roman" w:cs="Times New Roman"/>
+          <w:sz w:val="24"/>
+          <w:szCs w:val="24"/>
+        </w:rPr>
+        <w:t>, how does Benny feel?</w:t>
+      </w:r>
+    </w:p>
+    <w:p>
+      <w:pPr>
+        <w:rPr>
+          <w:rFonts w:ascii="Times New Roman" w:hAnsi="Times New Roman" w:cs="Times New Roman"/>
+          <w:sz w:val="24"/>
+          <w:szCs w:val="24"/>
+        </w:rPr>
+      </w:pPr>
+      <w:r>
+        <w:rPr>
+          <w:rFonts w:ascii="Times New Roman" w:hAnsi="Times New Roman" w:cs="Times New Roman"/>
+          <w:sz w:val="24"/>
+          <w:szCs w:val="24"/>
+        </w:rPr>
+        <w:t>Happy.</w:t>
+      </w:r>
+    </w:p>
+    <w:p>
+      <w:pPr>
+        <w:rPr>
+          <w:rFonts w:ascii="Times New Roman" w:hAnsi="Times New Roman" w:cs="Times New Roman"/>
+          <w:sz w:val="24"/>
+          <w:szCs w:val="24"/>
+        </w:rPr>
+      </w:pPr>
+    </w:p>
+    <w:p>
+      <w:pPr>
+        <w:rPr>
+          <w:rFonts w:ascii="Times New Roman" w:hAnsi="Times New Roman" w:cs="Times New Roman"/>
+          <w:sz w:val="24"/>
+          <w:szCs w:val="24"/>
+        </w:rPr>
+      </w:pPr>
+      <w:r>
+        <w:rPr>
+          <w:rFonts w:ascii="Times New Roman" w:hAnsi="Times New Roman" w:cs="Times New Roman"/>
+          <w:sz w:val="24"/>
+          <w:szCs w:val="24"/>
+        </w:rPr>
+        <w:t>I am working on my laptop</w:t>
+      </w:r>
+      <w:r>
+        <w:rPr>
+          <w:rFonts w:ascii="Times New Roman" w:hAnsi="Times New Roman" w:cs="Times New Roman"/>
+          <w:sz w:val="24"/>
+          <w:szCs w:val="24"/>
+        </w:rPr>
+        <w:t>.</w:t>
+      </w:r>
+    </w:p>
+    <w:p>
+      <w:pPr>
+        <w:rPr>
+          <w:rFonts w:ascii="Times New Roman" w:hAnsi="Times New Roman" w:cs="Times New Roman"/>
+          <w:sz w:val="24"/>
+          <w:szCs w:val="24"/>
+        </w:rPr>
+      </w:pPr>
+      <w:r>
+        <w:rPr>
+          <w:rFonts w:ascii="Times New Roman" w:hAnsi="Times New Roman" w:cs="Times New Roman"/>
+          <w:sz w:val="24"/>
+          <w:szCs w:val="24"/>
+        </w:rPr>
+        <w:t>She is watching TV in the kitchen.</w:t>
+      </w:r>
+    </w:p>
+    <w:p>
+      <w:pPr>
+        <w:rPr>
+          <w:rFonts w:ascii="Times New Roman" w:hAnsi="Times New Roman" w:cs="Times New Roman"/>
+          <w:sz w:val="24"/>
+          <w:szCs w:val="24"/>
+        </w:rPr>
+      </w:pPr>
+      <w:r>
+        <w:rPr>
+          <w:rFonts w:ascii="Times New Roman" w:hAnsi="Times New Roman" w:cs="Times New Roman"/>
+          <w:sz w:val="24"/>
+          <w:szCs w:val="24"/>
+        </w:rPr>
+        <w:t>What are you doing now?</w:t>
+      </w:r>
+    </w:p>
+    <w:p>
+      <w:pPr>
+        <w:rPr>
+          <w:rFonts w:ascii="Times New Roman" w:hAnsi="Times New Roman" w:cs="Times New Roman"/>
+          <w:sz w:val="24"/>
+          <w:szCs w:val="24"/>
+        </w:rPr>
+      </w:pPr>
+      <w:r>
+        <w:rPr>
+          <w:rFonts w:ascii="Times New Roman" w:hAnsi="Times New Roman" w:cs="Times New Roman"/>
+          <w:sz w:val="24"/>
+          <w:szCs w:val="24"/>
+        </w:rPr>
+        <w:t>I am trying to fix the TV.</w:t>
+      </w:r>
+    </w:p>
+    <w:p>
+      <w:pPr>
+        <w:rPr>
+          <w:rFonts w:ascii="Times New Roman" w:hAnsi="Times New Roman" w:cs="Times New Roman"/>
+          <w:sz w:val="24"/>
+          <w:szCs w:val="24"/>
+        </w:rPr>
+      </w:pPr>
+      <w:r>
+        <w:rPr>
+          <w:rFonts w:ascii="Times New Roman" w:hAnsi="Times New Roman" w:cs="Times New Roman"/>
+          <w:sz w:val="24"/>
+          <w:szCs w:val="24"/>
+        </w:rPr>
+        <w:t>He’s cooking dinner now.</w:t>
+      </w:r>
+    </w:p>
+    <w:p>
+      <w:pPr>
+        <w:rPr>
+          <w:rFonts w:ascii="Times New Roman" w:hAnsi="Times New Roman" w:cs="Times New Roman"/>
+          <w:sz w:val="24"/>
+          <w:szCs w:val="24"/>
+        </w:rPr>
+      </w:pPr>
+      <w:r>
+        <w:rPr>
+          <w:rFonts w:ascii="Times New Roman" w:hAnsi="Times New Roman" w:cs="Times New Roman"/>
+          <w:sz w:val="24"/>
+          <w:szCs w:val="24"/>
+        </w:rPr>
+        <w:t>Mark, are you listening to me?</w:t>
+      </w:r>
+    </w:p>
+    <w:p>
+      <w:pPr>
+        <w:rPr>
+          <w:rFonts w:ascii="Times New Roman" w:hAnsi="Times New Roman" w:cs="Times New Roman"/>
+          <w:sz w:val="24"/>
+          <w:szCs w:val="24"/>
+        </w:rPr>
+      </w:pPr>
+      <w:r>
+        <w:rPr>
+          <w:rFonts w:ascii="Times New Roman" w:hAnsi="Times New Roman" w:cs="Times New Roman"/>
+          <w:sz w:val="24"/>
+          <w:szCs w:val="24"/>
+        </w:rPr>
+        <w:t>Are you sending emails?</w:t>
+      </w:r>
+    </w:p>
+    <w:p>
+      <w:pPr>
+        <w:rPr>
+          <w:rFonts w:ascii="Times New Roman" w:hAnsi="Times New Roman" w:cs="Times New Roman"/>
+          <w:sz w:val="24"/>
+          <w:szCs w:val="24"/>
+        </w:rPr>
+      </w:pPr>
+      <w:r>
+        <w:rPr>
+          <w:rFonts w:ascii="Times New Roman" w:hAnsi="Times New Roman" w:cs="Times New Roman"/>
+          <w:sz w:val="24"/>
+          <w:szCs w:val="24"/>
+        </w:rPr>
+        <w:t xml:space="preserve">You </w:t>
+      </w:r>
+      <w:r>
+        <w:rPr>
+          <w:rFonts w:ascii="Times New Roman" w:hAnsi="Times New Roman" w:cs="Times New Roman"/>
+          <w:sz w:val="24"/>
+          <w:szCs w:val="24"/>
+        </w:rPr>
+        <w:t>are not fixing the TV.</w:t>
+      </w:r>
+    </w:p>
+    <w:p>
+      <w:pPr>
+        <w:rPr>
+          <w:rFonts w:ascii="Times New Roman" w:hAnsi="Times New Roman" w:cs="Times New Roman"/>
+          <w:sz w:val="24"/>
+          <w:szCs w:val="24"/>
+        </w:rPr>
+      </w:pPr>
+    </w:p>
+    <w:p>
+      <w:pPr>
+        <w:rPr>
+          <w:rFonts w:ascii="Times New Roman" w:hAnsi="Times New Roman" w:cs="Times New Roman"/>
+          <w:sz w:val="24"/>
+          <w:szCs w:val="24"/>
+        </w:rPr>
+      </w:pPr>
+      <w:r>
+        <w:rPr>
+          <w:rFonts w:ascii="Times New Roman" w:hAnsi="Times New Roman" w:cs="Times New Roman"/>
+          <w:sz w:val="24"/>
+          <w:szCs w:val="24"/>
+        </w:rPr>
+        <w:t>Why can’t Shen help Benny?</w:t>
+      </w:r>
+    </w:p>
+    <w:p>
+      <w:pPr>
+        <w:rPr>
+          <w:rFonts w:ascii="Times New Roman" w:hAnsi="Times New Roman" w:cs="Times New Roman"/>
+          <w:sz w:val="24"/>
+          <w:szCs w:val="24"/>
+        </w:rPr>
+      </w:pPr>
+      <w:r>
+        <w:rPr>
+          <w:rFonts w:ascii="Times New Roman" w:hAnsi="Times New Roman" w:cs="Times New Roman"/>
+          <w:sz w:val="24"/>
+          <w:szCs w:val="24"/>
+          <w:lang w:val="vi-VN"/>
+        </w:rPr>
+        <w:sym w:font="Wingdings" w:char="F0E0"/>
+      </w:r>
+      <w:r>
+        <w:rPr>
+          <w:rFonts w:ascii="Times New Roman" w:hAnsi="Times New Roman" w:cs="Times New Roman"/>
+          <w:sz w:val="24"/>
+          <w:szCs w:val="24"/>
+        </w:rPr>
+        <w:t>He’s working on his laptop.</w:t>
+      </w:r>
+    </w:p>
+    <w:p>
+      <w:pPr>
+        <w:rPr>
+          <w:rFonts w:ascii="Times New Roman" w:hAnsi="Times New Roman" w:cs="Times New Roman"/>
+          <w:sz w:val="24"/>
+          <w:szCs w:val="24"/>
+        </w:rPr>
+      </w:pPr>
+      <w:r>
+        <w:rPr>
+          <w:rFonts w:ascii="Times New Roman" w:hAnsi="Times New Roman" w:cs="Times New Roman"/>
+          <w:sz w:val="24"/>
+          <w:szCs w:val="24"/>
+        </w:rPr>
+        <w:t>What is Shen doing?</w:t>
+      </w:r>
+    </w:p>
+    <w:p>
+      <w:pPr>
+        <w:rPr>
+          <w:rFonts w:ascii="Times New Roman" w:hAnsi="Times New Roman" w:cs="Times New Roman"/>
+          <w:sz w:val="24"/>
+          <w:szCs w:val="24"/>
+        </w:rPr>
+      </w:pPr>
+      <w:r>
+        <w:rPr>
+          <w:rFonts w:ascii="Times New Roman" w:hAnsi="Times New Roman" w:cs="Times New Roman"/>
+          <w:sz w:val="24"/>
+          <w:szCs w:val="24"/>
+          <w:lang w:val="vi-VN"/>
+        </w:rPr>
+        <w:sym w:font="Wingdings" w:char="F0E0"/>
+      </w:r>
+      <w:r>
+        <w:rPr>
+          <w:rFonts w:ascii="Times New Roman" w:hAnsi="Times New Roman" w:cs="Times New Roman"/>
+          <w:sz w:val="24"/>
+          <w:szCs w:val="24"/>
+        </w:rPr>
+        <w:t>He’s looking for a job</w:t>
+      </w:r>
+      <w:r>
+        <w:rPr>
+          <w:rFonts w:ascii="Times New Roman" w:hAnsi="Times New Roman" w:cs="Times New Roman"/>
+          <w:sz w:val="24"/>
+          <w:szCs w:val="24"/>
+        </w:rPr>
+        <w:t>.</w:t>
+      </w:r>
+    </w:p>
+    <w:p>
+      <w:pPr>
+        <w:rPr>
+          <w:rFonts w:ascii="Times New Roman" w:hAnsi="Times New Roman" w:cs="Times New Roman"/>
+          <w:sz w:val="24"/>
+          <w:szCs w:val="24"/>
+        </w:rPr>
+      </w:pPr>
+      <w:r>
+        <w:rPr>
+          <w:rFonts w:ascii="Times New Roman" w:hAnsi="Times New Roman" w:cs="Times New Roman"/>
+          <w:sz w:val="24"/>
+          <w:szCs w:val="24"/>
+        </w:rPr>
+        <w:t>Is the TV working?</w:t>
+      </w:r>
+    </w:p>
+    <w:p>
+      <w:pPr>
+        <w:rPr>
+          <w:rFonts w:ascii="Times New Roman" w:hAnsi="Times New Roman" w:cs="Times New Roman"/>
+          <w:sz w:val="24"/>
+          <w:szCs w:val="24"/>
+        </w:rPr>
+      </w:pPr>
+      <w:r>
+        <w:rPr>
+          <w:rFonts w:ascii="Times New Roman" w:hAnsi="Times New Roman" w:cs="Times New Roman"/>
+          <w:sz w:val="24"/>
+          <w:szCs w:val="24"/>
+          <w:lang w:val="vi-VN"/>
+        </w:rPr>
+        <w:sym w:font="Wingdings" w:char="F0E0"/>
+      </w:r>
+      <w:r>
+        <w:rPr>
+          <w:rFonts w:ascii="Times New Roman" w:hAnsi="Times New Roman" w:cs="Times New Roman"/>
+          <w:sz w:val="24"/>
+          <w:szCs w:val="24"/>
+        </w:rPr>
+        <w:t>No, it’s not</w:t>
+      </w:r>
+      <w:r>
+        <w:rPr>
+          <w:rFonts w:ascii="Times New Roman" w:hAnsi="Times New Roman" w:cs="Times New Roman"/>
+          <w:sz w:val="24"/>
+          <w:szCs w:val="24"/>
+        </w:rPr>
+        <w:t>.</w:t>
+      </w:r>
+    </w:p>
+    <w:p>
+      <w:pPr>
+        <w:rPr>
+          <w:rFonts w:ascii="Times New Roman" w:hAnsi="Times New Roman" w:cs="Times New Roman"/>
+          <w:sz w:val="24"/>
+          <w:szCs w:val="24"/>
+        </w:rPr>
+      </w:pPr>
+      <w:r>
+        <w:rPr>
+          <w:rFonts w:ascii="Times New Roman" w:hAnsi="Times New Roman" w:cs="Times New Roman"/>
+          <w:sz w:val="24"/>
+          <w:szCs w:val="24"/>
+        </w:rPr>
+        <w:t>What does Benny ask?</w:t>
+      </w:r>
+    </w:p>
+    <w:p>
+      <w:pPr>
+        <w:rPr>
+          <w:rFonts w:ascii="Times New Roman" w:hAnsi="Times New Roman" w:cs="Times New Roman"/>
+          <w:sz w:val="24"/>
+          <w:szCs w:val="24"/>
+        </w:rPr>
+      </w:pPr>
+      <w:r>
+        <w:rPr>
+          <w:rFonts w:ascii="Times New Roman" w:hAnsi="Times New Roman" w:cs="Times New Roman"/>
+          <w:sz w:val="24"/>
+          <w:szCs w:val="24"/>
+          <w:lang w:val="vi-VN"/>
+        </w:rPr>
+        <w:sym w:font="Wingdings" w:char="F0E0"/>
+      </w:r>
+      <w:r>
+        <w:rPr>
+          <w:rFonts w:ascii="Times New Roman" w:hAnsi="Times New Roman" w:cs="Times New Roman"/>
+          <w:sz w:val="24"/>
+          <w:szCs w:val="24"/>
+        </w:rPr>
+        <w:t>Are you listening to me?</w:t>
+      </w:r>
+    </w:p>
+    <w:p>
+      <w:pPr>
+        <w:rPr>
+          <w:rFonts w:ascii="Times New Roman" w:hAnsi="Times New Roman" w:cs="Times New Roman"/>
+          <w:sz w:val="24"/>
+          <w:szCs w:val="24"/>
+        </w:rPr>
+      </w:pPr>
+      <w:r>
+        <w:rPr>
+          <w:rFonts w:ascii="Times New Roman" w:hAnsi="Times New Roman" w:cs="Times New Roman"/>
+          <w:sz w:val="24"/>
+          <w:szCs w:val="24"/>
+        </w:rPr>
+        <w:t>Shen doesn’t want to help Benny because He’s working on his laptop.</w:t>
+      </w:r>
+    </w:p>
+    <w:p>
+      <w:pPr>
+        <w:rPr>
+          <w:rFonts w:ascii="Times New Roman" w:hAnsi="Times New Roman" w:cs="Times New Roman"/>
+          <w:sz w:val="24"/>
+          <w:szCs w:val="24"/>
+        </w:rPr>
+      </w:pPr>
+      <w:r>
+        <w:rPr>
+          <w:rFonts w:ascii="Times New Roman" w:hAnsi="Times New Roman" w:cs="Times New Roman"/>
+          <w:sz w:val="24"/>
+          <w:szCs w:val="24"/>
+        </w:rPr>
+        <w:t>Benny asks Shen to turn the TV on.</w:t>
+      </w:r>
+    </w:p>
+    <w:p>
+      <w:pPr>
+        <w:rPr>
+          <w:rFonts w:ascii="Times New Roman" w:hAnsi="Times New Roman" w:cs="Times New Roman"/>
+          <w:sz w:val="24"/>
+          <w:szCs w:val="24"/>
+        </w:rPr>
+      </w:pPr>
+    </w:p>
+    <w:p>
+      <w:pPr>
+        <w:rPr>
+          <w:rFonts w:ascii="Times New Roman" w:hAnsi="Times New Roman" w:cs="Times New Roman"/>
+          <w:sz w:val="24"/>
+          <w:szCs w:val="24"/>
+        </w:rPr>
+      </w:pPr>
+      <w:r>
+        <w:rPr>
+          <w:rFonts w:ascii="Times New Roman" w:hAnsi="Times New Roman" w:cs="Times New Roman"/>
+          <w:sz w:val="24"/>
+          <w:szCs w:val="24"/>
+        </w:rPr>
+        <w:t>Hi! What are you doing?</w:t>
+      </w:r>
+    </w:p>
+    <w:p>
+      <w:pPr>
+        <w:rPr>
+          <w:rFonts w:ascii="Times New Roman" w:hAnsi="Times New Roman" w:cs="Times New Roman"/>
+          <w:sz w:val="24"/>
+          <w:szCs w:val="24"/>
+        </w:rPr>
+      </w:pPr>
+      <w:r>
+        <w:rPr>
+          <w:rFonts w:ascii="Times New Roman" w:hAnsi="Times New Roman" w:cs="Times New Roman"/>
+          <w:sz w:val="24"/>
+          <w:szCs w:val="24"/>
+        </w:rPr>
+        <w:t>I'm looking at photos, and I'm studying for my class tomorrow.</w:t>
+      </w:r>
+      <w:r>
+        <w:rPr>
+          <w:rFonts w:ascii="Times New Roman" w:hAnsi="Times New Roman" w:cs="Times New Roman"/>
+          <w:sz w:val="24"/>
+          <w:szCs w:val="24"/>
+        </w:rPr>
+        <w:tab/>
+      </w:r>
+      <w:r>
+        <w:rPr>
+          <w:rStyle w:val="phoneticspelling"/>
+          <w:rFonts w:ascii="Arial" w:hAnsi="Arial" w:cs="Arial"/>
+          <w:color w:val="000000"/>
+          <w:shd w:val="clear" w:color="auto" w:fill="FFFFFF"/>
+        </w:rPr>
+        <w:t>/ˈfəʊtəʊ/</w:t>
+      </w:r>
+    </w:p>
+    <w:p>
+      <w:pPr>
+        <w:rPr>
+          <w:rFonts w:ascii="Times New Roman" w:hAnsi="Times New Roman" w:cs="Times New Roman"/>
+          <w:sz w:val="24"/>
+          <w:szCs w:val="24"/>
+        </w:rPr>
+      </w:pPr>
+      <w:r>
+        <w:rPr>
+          <w:rFonts w:ascii="Times New Roman" w:hAnsi="Times New Roman" w:cs="Times New Roman"/>
+          <w:sz w:val="24"/>
+          <w:szCs w:val="24"/>
+        </w:rPr>
+        <w:t>Woa. Are these</w:t>
+      </w:r>
+      <w:r>
+        <w:rPr>
+          <w:rFonts w:ascii="Times New Roman" w:hAnsi="Times New Roman" w:cs="Times New Roman"/>
+          <w:sz w:val="24"/>
+          <w:szCs w:val="24"/>
+        </w:rPr>
+        <w:t xml:space="preserve"> photo</w:t>
+      </w:r>
+      <w:r>
+        <w:rPr>
+          <w:rFonts w:ascii="Times New Roman" w:hAnsi="Times New Roman" w:cs="Times New Roman"/>
+          <w:sz w:val="24"/>
+          <w:szCs w:val="24"/>
+        </w:rPr>
+        <w:t>s</w:t>
+      </w:r>
+      <w:r>
+        <w:rPr>
+          <w:rFonts w:ascii="Times New Roman" w:hAnsi="Times New Roman" w:cs="Times New Roman"/>
+          <w:sz w:val="24"/>
+          <w:szCs w:val="24"/>
+        </w:rPr>
+        <w:t xml:space="preserve"> of your friend and your family?</w:t>
+      </w:r>
+    </w:p>
+    <w:p>
+      <w:pPr>
+        <w:rPr>
+          <w:rFonts w:ascii="Times New Roman" w:hAnsi="Times New Roman" w:cs="Times New Roman"/>
+          <w:sz w:val="24"/>
+          <w:szCs w:val="24"/>
+        </w:rPr>
+      </w:pPr>
+      <w:r>
+        <w:rPr>
+          <w:rFonts w:ascii="Times New Roman" w:hAnsi="Times New Roman" w:cs="Times New Roman"/>
+          <w:sz w:val="24"/>
+          <w:szCs w:val="24"/>
+        </w:rPr>
+        <w:lastRenderedPageBreak/>
+        <w:t>Yes. They are. That's my sister. She is eating pizza at the re</w:t>
+      </w:r>
+      <w:r>
+        <w:rPr>
+          <w:rFonts w:ascii="Times New Roman" w:hAnsi="Times New Roman" w:cs="Times New Roman"/>
+          <w:sz w:val="24"/>
+          <w:szCs w:val="24"/>
+        </w:rPr>
+        <w:t>s</w:t>
+      </w:r>
+      <w:r>
+        <w:rPr>
+          <w:rFonts w:ascii="Times New Roman" w:hAnsi="Times New Roman" w:cs="Times New Roman"/>
+          <w:sz w:val="24"/>
+          <w:szCs w:val="24"/>
+        </w:rPr>
+        <w:t>taurant</w:t>
+      </w:r>
+      <w:r>
+        <w:rPr>
+          <w:rFonts w:ascii="Times New Roman" w:hAnsi="Times New Roman" w:cs="Times New Roman"/>
+          <w:sz w:val="24"/>
+          <w:szCs w:val="24"/>
+        </w:rPr>
+        <w:t>.</w:t>
+      </w:r>
+    </w:p>
+    <w:p>
+      <w:pPr>
+        <w:rPr>
+          <w:rFonts w:ascii="Times New Roman" w:hAnsi="Times New Roman" w:cs="Times New Roman"/>
+          <w:sz w:val="24"/>
+          <w:szCs w:val="24"/>
+        </w:rPr>
+      </w:pPr>
+      <w:r>
+        <w:rPr>
+          <w:rFonts w:ascii="Times New Roman" w:hAnsi="Times New Roman" w:cs="Times New Roman"/>
+          <w:sz w:val="24"/>
+          <w:szCs w:val="24"/>
+        </w:rPr>
+        <w:t xml:space="preserve">And </w:t>
+      </w:r>
+      <w:r>
+        <w:rPr>
+          <w:rFonts w:ascii="Times New Roman" w:hAnsi="Times New Roman" w:cs="Times New Roman"/>
+          <w:sz w:val="24"/>
+          <w:szCs w:val="24"/>
+        </w:rPr>
+        <w:t>Who</w:t>
+      </w:r>
+      <w:r>
+        <w:rPr>
+          <w:rFonts w:ascii="Times New Roman" w:hAnsi="Times New Roman" w:cs="Times New Roman"/>
+          <w:sz w:val="24"/>
+          <w:szCs w:val="24"/>
+        </w:rPr>
+        <w:t xml:space="preserve"> is that?</w:t>
+      </w:r>
+    </w:p>
+    <w:p>
+      <w:pPr>
+        <w:rPr>
+          <w:rFonts w:ascii="Times New Roman" w:hAnsi="Times New Roman" w:cs="Times New Roman"/>
+          <w:sz w:val="24"/>
+          <w:szCs w:val="24"/>
+        </w:rPr>
+      </w:pPr>
+      <w:r>
+        <w:rPr>
+          <w:rFonts w:ascii="Times New Roman" w:hAnsi="Times New Roman" w:cs="Times New Roman"/>
+          <w:sz w:val="24"/>
+          <w:szCs w:val="24"/>
+        </w:rPr>
+        <w:t>That's my brother. He's playing football</w:t>
+      </w:r>
+    </w:p>
+    <w:p>
+      <w:pPr>
+        <w:rPr>
+          <w:rFonts w:ascii="Times New Roman" w:hAnsi="Times New Roman" w:cs="Times New Roman"/>
+          <w:sz w:val="24"/>
+          <w:szCs w:val="24"/>
+        </w:rPr>
+      </w:pPr>
+      <w:r>
+        <w:rPr>
+          <w:rFonts w:ascii="Times New Roman" w:hAnsi="Times New Roman" w:cs="Times New Roman"/>
+          <w:sz w:val="24"/>
+          <w:szCs w:val="24"/>
+        </w:rPr>
+        <w:t>I can see your father. What's he doing?</w:t>
+      </w:r>
+    </w:p>
+    <w:p>
+      <w:pPr>
+        <w:rPr>
+          <w:rFonts w:ascii="Times New Roman" w:hAnsi="Times New Roman" w:cs="Times New Roman"/>
+          <w:sz w:val="24"/>
+          <w:szCs w:val="24"/>
+        </w:rPr>
+      </w:pPr>
+      <w:r>
+        <w:rPr>
+          <w:rFonts w:ascii="Times New Roman" w:hAnsi="Times New Roman" w:cs="Times New Roman"/>
+          <w:sz w:val="24"/>
+          <w:szCs w:val="24"/>
+        </w:rPr>
+        <w:t>He's cooking dinner. He's a very good cook</w:t>
+      </w:r>
+    </w:p>
+    <w:p>
+      <w:pPr>
+        <w:rPr>
+          <w:rFonts w:ascii="Times New Roman" w:hAnsi="Times New Roman" w:cs="Times New Roman"/>
+          <w:sz w:val="24"/>
+          <w:szCs w:val="24"/>
+        </w:rPr>
+      </w:pPr>
+      <w:r>
+        <w:rPr>
+          <w:rFonts w:ascii="Times New Roman" w:hAnsi="Times New Roman" w:cs="Times New Roman"/>
+          <w:sz w:val="24"/>
+          <w:szCs w:val="24"/>
+        </w:rPr>
+        <w:t>Who's he? Is he your brother too?</w:t>
+      </w:r>
+    </w:p>
+    <w:p>
+      <w:pPr>
+        <w:rPr>
+          <w:rFonts w:ascii="Times New Roman" w:hAnsi="Times New Roman" w:cs="Times New Roman"/>
+          <w:sz w:val="24"/>
+          <w:szCs w:val="24"/>
+        </w:rPr>
+      </w:pPr>
+      <w:r>
+        <w:rPr>
+          <w:rFonts w:ascii="Times New Roman" w:hAnsi="Times New Roman" w:cs="Times New Roman"/>
+          <w:sz w:val="24"/>
+          <w:szCs w:val="24"/>
+        </w:rPr>
+        <w:t>No, that</w:t>
+      </w:r>
+      <w:r>
+        <w:rPr>
+          <w:rFonts w:ascii="Times New Roman" w:hAnsi="Times New Roman" w:cs="Times New Roman"/>
+          <w:sz w:val="24"/>
+          <w:szCs w:val="24"/>
+        </w:rPr>
+        <w:t xml:space="preserve"> i</w:t>
+      </w:r>
+      <w:r>
+        <w:rPr>
+          <w:rFonts w:ascii="Times New Roman" w:hAnsi="Times New Roman" w:cs="Times New Roman"/>
+          <w:sz w:val="24"/>
+          <w:szCs w:val="24"/>
+        </w:rPr>
+        <w:t>s my friend, Steve. He's watching a movie on his laptop</w:t>
+      </w:r>
+    </w:p>
+    <w:p>
+      <w:pPr>
+        <w:rPr>
+          <w:rFonts w:ascii="Times New Roman" w:hAnsi="Times New Roman" w:cs="Times New Roman"/>
+          <w:sz w:val="24"/>
+          <w:szCs w:val="24"/>
+        </w:rPr>
+      </w:pPr>
+      <w:r>
+        <w:rPr>
+          <w:rFonts w:ascii="Times New Roman" w:hAnsi="Times New Roman" w:cs="Times New Roman"/>
+          <w:sz w:val="24"/>
+          <w:szCs w:val="24"/>
+        </w:rPr>
+        <w:t>Do you want to watch one with me?</w:t>
+      </w:r>
+    </w:p>
+    <w:p>
+      <w:pPr>
+        <w:rPr>
+          <w:rFonts w:ascii="Times New Roman" w:hAnsi="Times New Roman" w:cs="Times New Roman"/>
+          <w:sz w:val="24"/>
+          <w:szCs w:val="24"/>
+        </w:rPr>
+      </w:pPr>
+      <w:r>
+        <w:rPr>
+          <w:rFonts w:ascii="Times New Roman" w:hAnsi="Times New Roman" w:cs="Times New Roman"/>
+          <w:sz w:val="24"/>
+          <w:szCs w:val="24"/>
+        </w:rPr>
+        <w:t>Sorry. I can't. I'm studying on my laptop for my class tomorrow</w:t>
+      </w:r>
+      <w:r>
+        <w:rPr>
+          <w:rFonts w:ascii="Times New Roman" w:hAnsi="Times New Roman" w:cs="Times New Roman"/>
+          <w:sz w:val="24"/>
+          <w:szCs w:val="24"/>
+        </w:rPr>
+        <w:t>.</w:t>
+      </w:r>
+    </w:p>
+    <w:p>
+      <w:pPr>
+        <w:rPr>
+          <w:rFonts w:ascii="Times New Roman" w:hAnsi="Times New Roman" w:cs="Times New Roman"/>
+          <w:sz w:val="24"/>
+          <w:szCs w:val="24"/>
+        </w:rPr>
+      </w:pPr>
+    </w:p>
+    <w:p>
+      <w:pPr>
+        <w:rPr>
+          <w:rFonts w:ascii="Times New Roman" w:hAnsi="Times New Roman" w:cs="Times New Roman"/>
+          <w:sz w:val="24"/>
+          <w:szCs w:val="24"/>
+          <w:lang w:val="vi-VN"/>
+        </w:rPr>
+      </w:pPr>
+      <w:r>
+        <w:rPr>
+          <w:rFonts w:ascii="Times New Roman" w:hAnsi="Times New Roman" w:cs="Times New Roman"/>
+          <w:sz w:val="24"/>
+          <w:szCs w:val="24"/>
+        </w:rPr>
+        <w:t xml:space="preserve">What is </w:t>
+      </w:r>
+      <w:r>
+        <w:rPr>
+          <w:rFonts w:ascii="Times New Roman" w:hAnsi="Times New Roman" w:cs="Times New Roman"/>
+          <w:sz w:val="24"/>
+          <w:szCs w:val="24"/>
+          <w:lang w:val="vi-VN"/>
+        </w:rPr>
+        <w:t>Sarah doing now?</w:t>
+      </w:r>
+    </w:p>
+    <w:p>
+      <w:pPr>
+        <w:rPr>
+          <w:rFonts w:ascii="Times New Roman" w:hAnsi="Times New Roman" w:cs="Times New Roman"/>
+          <w:sz w:val="24"/>
+          <w:szCs w:val="24"/>
+          <w:lang w:val="vi-VN"/>
+        </w:rPr>
+      </w:pPr>
+      <w:r>
+        <w:rPr>
+          <w:rFonts w:ascii="Times New Roman" w:hAnsi="Times New Roman" w:cs="Times New Roman"/>
+          <w:sz w:val="24"/>
+          <w:szCs w:val="24"/>
+          <w:lang w:val="vi-VN"/>
+        </w:rPr>
+        <w:sym w:font="Wingdings" w:char="F0E0"/>
+      </w:r>
+      <w:r>
+        <w:rPr>
+          <w:rFonts w:ascii="Times New Roman" w:hAnsi="Times New Roman" w:cs="Times New Roman"/>
+          <w:sz w:val="24"/>
+          <w:szCs w:val="24"/>
+          <w:lang w:val="vi-VN"/>
+        </w:rPr>
+        <w:t xml:space="preserve"> </w:t>
+      </w:r>
+      <w:r>
+        <w:rPr>
+          <w:rFonts w:ascii="Times New Roman" w:hAnsi="Times New Roman" w:cs="Times New Roman"/>
+          <w:sz w:val="24"/>
+          <w:szCs w:val="24"/>
+          <w:lang w:val="vi-VN"/>
+        </w:rPr>
+        <w:t>She’s studying English.</w:t>
+      </w:r>
+    </w:p>
+    <w:p>
+      <w:pPr>
+        <w:rPr>
+          <w:rFonts w:ascii="Times New Roman" w:hAnsi="Times New Roman" w:cs="Times New Roman"/>
+          <w:sz w:val="24"/>
+          <w:szCs w:val="24"/>
+          <w:lang w:val="vi-VN"/>
+        </w:rPr>
+      </w:pPr>
+      <w:r>
+        <w:rPr>
+          <w:rFonts w:ascii="Times New Roman" w:hAnsi="Times New Roman" w:cs="Times New Roman"/>
+          <w:sz w:val="24"/>
+          <w:szCs w:val="24"/>
+          <w:lang w:val="vi-VN"/>
+        </w:rPr>
+        <w:t>Why can’t Peter help</w:t>
+      </w:r>
+      <w:r>
+        <w:rPr>
+          <w:rFonts w:ascii="Times New Roman" w:hAnsi="Times New Roman" w:cs="Times New Roman"/>
+          <w:sz w:val="24"/>
+          <w:szCs w:val="24"/>
+          <w:lang w:val="vi-VN"/>
+        </w:rPr>
+        <w:t>?</w:t>
+      </w:r>
+    </w:p>
+    <w:p>
+      <w:pPr>
+        <w:rPr>
+          <w:rFonts w:ascii="Times New Roman" w:hAnsi="Times New Roman" w:cs="Times New Roman"/>
+          <w:sz w:val="24"/>
+          <w:szCs w:val="24"/>
+          <w:lang w:val="vi-VN"/>
+        </w:rPr>
+      </w:pPr>
+      <w:r>
+        <w:rPr>
+          <w:rFonts w:ascii="Times New Roman" w:hAnsi="Times New Roman" w:cs="Times New Roman"/>
+          <w:sz w:val="24"/>
+          <w:szCs w:val="24"/>
+          <w:lang w:val="vi-VN"/>
+        </w:rPr>
+        <w:sym w:font="Wingdings" w:char="F0E0"/>
+      </w:r>
+      <w:r>
+        <w:rPr>
+          <w:rFonts w:ascii="Times New Roman" w:hAnsi="Times New Roman" w:cs="Times New Roman"/>
+          <w:sz w:val="24"/>
+          <w:szCs w:val="24"/>
+          <w:lang w:val="vi-VN"/>
+        </w:rPr>
+        <w:t>He's talking to his sister</w:t>
+      </w:r>
+    </w:p>
+    <w:p>
+      <w:pPr>
+        <w:rPr>
+          <w:rFonts w:ascii="Times New Roman" w:hAnsi="Times New Roman" w:cs="Times New Roman"/>
+          <w:sz w:val="24"/>
+          <w:szCs w:val="24"/>
+          <w:lang w:val="vi-VN"/>
+        </w:rPr>
+      </w:pPr>
+      <w:r>
+        <w:rPr>
+          <w:rFonts w:ascii="Times New Roman" w:hAnsi="Times New Roman" w:cs="Times New Roman"/>
+          <w:sz w:val="24"/>
+          <w:szCs w:val="24"/>
+          <w:lang w:val="vi-VN"/>
+        </w:rPr>
+        <w:t>What is the woman doing now?</w:t>
+      </w:r>
+    </w:p>
+    <w:p>
+      <w:pPr>
+        <w:rPr>
+          <w:rFonts w:ascii="Times New Roman" w:hAnsi="Times New Roman" w:cs="Times New Roman"/>
+          <w:sz w:val="24"/>
+          <w:szCs w:val="24"/>
+          <w:lang w:val="vi-VN"/>
+        </w:rPr>
+      </w:pPr>
+      <w:r>
+        <w:rPr>
+          <w:rFonts w:ascii="Times New Roman" w:hAnsi="Times New Roman" w:cs="Times New Roman"/>
+          <w:sz w:val="24"/>
+          <w:szCs w:val="24"/>
+          <w:lang w:val="vi-VN"/>
+        </w:rPr>
+        <w:sym w:font="Wingdings" w:char="F0E0"/>
+      </w:r>
+      <w:r>
+        <w:rPr>
+          <w:rFonts w:ascii="Times New Roman" w:hAnsi="Times New Roman" w:cs="Times New Roman"/>
+          <w:sz w:val="24"/>
+          <w:szCs w:val="24"/>
+          <w:lang w:val="vi-VN"/>
+        </w:rPr>
+        <w:t>She's cooking Chinese food</w:t>
+      </w:r>
+      <w:r>
+        <w:rPr>
+          <w:rFonts w:ascii="Times New Roman" w:hAnsi="Times New Roman" w:cs="Times New Roman"/>
+          <w:sz w:val="24"/>
+          <w:szCs w:val="24"/>
+          <w:lang w:val="vi-VN"/>
+        </w:rPr>
+        <w:tab/>
+      </w:r>
+      <w:r>
+        <w:rPr>
+          <w:rStyle w:val="phoneticspelling"/>
+          <w:rFonts w:ascii="Arial" w:hAnsi="Arial" w:cs="Arial"/>
+          <w:color w:val="000000"/>
+          <w:shd w:val="clear" w:color="auto" w:fill="FFFFFF"/>
+        </w:rPr>
+        <w:t>/tʃʌɪˈniːz/</w:t>
+      </w:r>
+    </w:p>
+    <w:p>
+      <w:pPr>
+        <w:rPr>
+          <w:rFonts w:ascii="Times New Roman" w:hAnsi="Times New Roman" w:cs="Times New Roman"/>
+          <w:sz w:val="24"/>
+          <w:szCs w:val="24"/>
+          <w:lang w:val="vi-VN"/>
+        </w:rPr>
+      </w:pPr>
+      <w:r>
+        <w:rPr>
+          <w:rFonts w:ascii="Times New Roman" w:hAnsi="Times New Roman" w:cs="Times New Roman"/>
+          <w:sz w:val="24"/>
+          <w:szCs w:val="24"/>
+          <w:lang w:val="vi-VN"/>
+        </w:rPr>
+        <w:t>What's the man's father doing?</w:t>
+      </w:r>
+    </w:p>
+    <w:p>
+      <w:pPr>
+        <w:rPr>
+          <w:rFonts w:ascii="Times New Roman" w:hAnsi="Times New Roman" w:cs="Times New Roman"/>
+          <w:sz w:val="24"/>
+          <w:szCs w:val="24"/>
+          <w:lang w:val="vi-VN"/>
+        </w:rPr>
+      </w:pPr>
+      <w:r>
+        <w:rPr>
+          <w:rFonts w:ascii="Times New Roman" w:hAnsi="Times New Roman" w:cs="Times New Roman"/>
+          <w:sz w:val="24"/>
+          <w:szCs w:val="24"/>
+          <w:lang w:val="vi-VN"/>
+        </w:rPr>
+        <w:sym w:font="Wingdings" w:char="F0E0"/>
+      </w:r>
+      <w:r>
+        <w:rPr>
+          <w:rFonts w:ascii="Times New Roman" w:hAnsi="Times New Roman" w:cs="Times New Roman"/>
+          <w:sz w:val="24"/>
+          <w:szCs w:val="24"/>
+          <w:lang w:val="vi-VN"/>
+        </w:rPr>
+        <w:t>He's having lu</w:t>
+      </w:r>
+      <w:r>
+        <w:rPr>
+          <w:rFonts w:ascii="Times New Roman" w:hAnsi="Times New Roman" w:cs="Times New Roman"/>
+          <w:sz w:val="24"/>
+          <w:szCs w:val="24"/>
+        </w:rPr>
+        <w:t>n</w:t>
+      </w:r>
+      <w:r>
+        <w:rPr>
+          <w:rFonts w:ascii="Times New Roman" w:hAnsi="Times New Roman" w:cs="Times New Roman"/>
+          <w:sz w:val="24"/>
+          <w:szCs w:val="24"/>
+          <w:lang w:val="vi-VN"/>
+        </w:rPr>
+        <w:t>ch</w:t>
+      </w:r>
+    </w:p>
+    <w:p>
+      <w:pPr>
+        <w:rPr>
+          <w:rFonts w:ascii="Times New Roman" w:hAnsi="Times New Roman" w:cs="Times New Roman"/>
+          <w:sz w:val="24"/>
+          <w:szCs w:val="24"/>
+          <w:lang w:val="vi-VN"/>
+        </w:rPr>
+      </w:pPr>
+      <w:r>
+        <w:rPr>
+          <w:rFonts w:ascii="Times New Roman" w:hAnsi="Times New Roman" w:cs="Times New Roman"/>
+          <w:sz w:val="24"/>
+          <w:szCs w:val="24"/>
+          <w:lang w:val="vi-VN"/>
+        </w:rPr>
+        <w:t>What is Dan doing?</w:t>
+      </w:r>
+    </w:p>
+    <w:p>
+      <w:pPr>
+        <w:rPr>
+          <w:rFonts w:ascii="Times New Roman" w:hAnsi="Times New Roman" w:cs="Times New Roman"/>
+          <w:sz w:val="24"/>
+          <w:szCs w:val="24"/>
+          <w:lang w:val="vi-VN"/>
+        </w:rPr>
+      </w:pPr>
+      <w:r>
+        <w:rPr>
+          <w:rFonts w:ascii="Times New Roman" w:hAnsi="Times New Roman" w:cs="Times New Roman"/>
+          <w:sz w:val="24"/>
+          <w:szCs w:val="24"/>
+          <w:lang w:val="vi-VN"/>
+        </w:rPr>
+        <w:sym w:font="Wingdings" w:char="F0E0"/>
+      </w:r>
+      <w:r>
+        <w:rPr>
+          <w:rFonts w:ascii="Times New Roman" w:hAnsi="Times New Roman" w:cs="Times New Roman"/>
+          <w:sz w:val="24"/>
+          <w:szCs w:val="24"/>
+          <w:lang w:val="vi-VN"/>
+        </w:rPr>
+        <w:t>He's shopping with his brother</w:t>
+      </w:r>
+    </w:p>
+    <w:p>
+      <w:pPr>
+        <w:rPr>
+          <w:rFonts w:ascii="Times New Roman" w:hAnsi="Times New Roman" w:cs="Times New Roman"/>
+          <w:sz w:val="24"/>
+          <w:szCs w:val="24"/>
+          <w:lang w:val="vi-VN"/>
+        </w:rPr>
+      </w:pPr>
+      <w:r>
+        <w:rPr>
+          <w:rFonts w:ascii="Times New Roman" w:hAnsi="Times New Roman" w:cs="Times New Roman"/>
+          <w:sz w:val="24"/>
+          <w:szCs w:val="24"/>
+          <w:lang w:val="vi-VN"/>
+        </w:rPr>
+        <w:t>What does Michelle do on Monday afternoons?</w:t>
+      </w:r>
+    </w:p>
+    <w:p>
+      <w:pPr>
+        <w:rPr>
+          <w:rFonts w:ascii="Times New Roman" w:hAnsi="Times New Roman" w:cs="Times New Roman"/>
+          <w:sz w:val="24"/>
+          <w:szCs w:val="24"/>
+          <w:lang w:val="vi-VN"/>
+        </w:rPr>
+      </w:pPr>
+      <w:r>
+        <w:rPr>
+          <w:rFonts w:ascii="Times New Roman" w:hAnsi="Times New Roman" w:cs="Times New Roman"/>
+          <w:sz w:val="24"/>
+          <w:szCs w:val="24"/>
+          <w:lang w:val="vi-VN"/>
+        </w:rPr>
+        <w:sym w:font="Wingdings" w:char="F0E0"/>
+      </w:r>
+      <w:r>
+        <w:rPr>
+          <w:rFonts w:ascii="Times New Roman" w:hAnsi="Times New Roman" w:cs="Times New Roman"/>
+          <w:sz w:val="24"/>
+          <w:szCs w:val="24"/>
+          <w:lang w:val="vi-VN"/>
+        </w:rPr>
+        <w:t>She goes to cooking classes</w:t>
+      </w:r>
+    </w:p>
+    <w:p>
+      <w:pPr>
+        <w:rPr>
+          <w:rFonts w:ascii="Times New Roman" w:hAnsi="Times New Roman" w:cs="Times New Roman"/>
+          <w:sz w:val="24"/>
+          <w:szCs w:val="24"/>
+          <w:lang w:val="vi-VN"/>
+        </w:rPr>
+      </w:pPr>
+      <w:r>
+        <w:rPr>
+          <w:rFonts w:ascii="Times New Roman" w:hAnsi="Times New Roman" w:cs="Times New Roman"/>
+          <w:sz w:val="24"/>
+          <w:szCs w:val="24"/>
+          <w:lang w:val="vi-VN"/>
+        </w:rPr>
+        <w:t>What is James doing?</w:t>
+      </w:r>
+    </w:p>
+    <w:p>
+      <w:pPr>
+        <w:rPr>
+          <w:rFonts w:ascii="Times New Roman" w:hAnsi="Times New Roman" w:cs="Times New Roman"/>
+          <w:sz w:val="24"/>
+          <w:szCs w:val="24"/>
+          <w:lang w:val="vi-VN"/>
+        </w:rPr>
+      </w:pPr>
+      <w:r>
+        <w:rPr>
+          <w:rFonts w:ascii="Times New Roman" w:hAnsi="Times New Roman" w:cs="Times New Roman"/>
+          <w:sz w:val="24"/>
+          <w:szCs w:val="24"/>
+          <w:lang w:val="vi-VN"/>
+        </w:rPr>
+        <w:sym w:font="Wingdings" w:char="F0E0"/>
+      </w:r>
+      <w:r>
+        <w:rPr>
+          <w:rFonts w:ascii="Times New Roman" w:hAnsi="Times New Roman" w:cs="Times New Roman"/>
+          <w:sz w:val="24"/>
+          <w:szCs w:val="24"/>
+          <w:lang w:val="vi-VN"/>
+        </w:rPr>
+        <w:t>He's fixing the TV</w:t>
+      </w:r>
+    </w:p>
+    <w:p>
+      <w:pPr>
+        <w:rPr>
+          <w:rFonts w:ascii="Times New Roman" w:hAnsi="Times New Roman" w:cs="Times New Roman"/>
+          <w:sz w:val="24"/>
+          <w:szCs w:val="24"/>
+          <w:lang w:val="vi-VN"/>
+        </w:rPr>
+      </w:pPr>
+    </w:p>
+    <w:p>
+      <w:pPr>
+        <w:rPr>
+          <w:rFonts w:ascii="Times New Roman" w:hAnsi="Times New Roman" w:cs="Times New Roman"/>
+          <w:sz w:val="24"/>
+          <w:szCs w:val="24"/>
+          <w:lang w:val="vi-VN"/>
+        </w:rPr>
+      </w:pPr>
+      <w:r>
+        <w:rPr>
+          <w:rFonts w:ascii="Times New Roman" w:hAnsi="Times New Roman" w:cs="Times New Roman"/>
+          <w:sz w:val="24"/>
+          <w:szCs w:val="24"/>
+          <w:lang w:val="vi-VN"/>
+        </w:rPr>
+        <w:t>What is true about John?</w:t>
+      </w:r>
+    </w:p>
+    <w:p>
+      <w:pPr>
+        <w:rPr>
+          <w:rFonts w:ascii="Times New Roman" w:hAnsi="Times New Roman" w:cs="Times New Roman"/>
+          <w:sz w:val="24"/>
+          <w:szCs w:val="24"/>
+          <w:lang w:val="vi-VN"/>
+        </w:rPr>
+      </w:pPr>
+      <w:r>
+        <w:rPr>
+          <w:rFonts w:ascii="Times New Roman" w:hAnsi="Times New Roman" w:cs="Times New Roman"/>
+          <w:sz w:val="24"/>
+          <w:szCs w:val="24"/>
+          <w:lang w:val="vi-VN"/>
+        </w:rPr>
+        <w:sym w:font="Wingdings" w:char="F0E0"/>
+      </w:r>
+      <w:r>
+        <w:rPr>
+          <w:rFonts w:ascii="Times New Roman" w:hAnsi="Times New Roman" w:cs="Times New Roman"/>
+          <w:sz w:val="24"/>
+          <w:szCs w:val="24"/>
+          <w:lang w:val="vi-VN"/>
+        </w:rPr>
+        <w:t>He doen't like his work</w:t>
+      </w:r>
+    </w:p>
+    <w:p>
+      <w:pPr>
+        <w:rPr>
+          <w:rFonts w:ascii="Times New Roman" w:hAnsi="Times New Roman" w:cs="Times New Roman"/>
+          <w:sz w:val="24"/>
+          <w:szCs w:val="24"/>
+          <w:lang w:val="vi-VN"/>
+        </w:rPr>
+      </w:pPr>
+    </w:p>
+    <w:p>
+      <w:pPr>
+        <w:rPr>
+          <w:rFonts w:ascii="Times New Roman" w:hAnsi="Times New Roman" w:cs="Times New Roman"/>
+          <w:sz w:val="24"/>
+          <w:szCs w:val="24"/>
+          <w:lang w:val="vi-VN"/>
+        </w:rPr>
+      </w:pPr>
+      <w:r>
+        <w:rPr>
+          <w:rFonts w:ascii="Times New Roman" w:hAnsi="Times New Roman" w:cs="Times New Roman"/>
+          <w:sz w:val="24"/>
+          <w:szCs w:val="24"/>
+          <w:lang w:val="vi-VN"/>
+        </w:rPr>
+        <w:lastRenderedPageBreak/>
+        <w:t xml:space="preserve">14.1.2 </w:t>
+      </w:r>
+    </w:p>
+    <w:p>
+      <w:pPr>
+        <w:rPr>
+          <w:rFonts w:ascii="Times New Roman" w:hAnsi="Times New Roman" w:cs="Times New Roman"/>
+          <w:sz w:val="24"/>
+          <w:szCs w:val="24"/>
+          <w:lang w:val="vi-VN"/>
+        </w:rPr>
+      </w:pPr>
+      <w:r>
+        <w:rPr>
+          <w:rFonts w:ascii="Times New Roman" w:hAnsi="Times New Roman" w:cs="Times New Roman"/>
+          <w:sz w:val="24"/>
+          <w:szCs w:val="24"/>
+          <w:lang w:val="vi-VN"/>
+        </w:rPr>
+        <w:t>What have to do to be actor?</w:t>
+      </w:r>
+    </w:p>
+    <w:p>
+      <w:pPr>
+        <w:rPr>
+          <w:rFonts w:ascii="Times New Roman" w:hAnsi="Times New Roman" w:cs="Times New Roman"/>
+          <w:b/>
+          <w:sz w:val="24"/>
+          <w:szCs w:val="24"/>
+          <w:lang w:val="vi-VN"/>
+        </w:rPr>
+      </w:pPr>
+      <w:r>
+        <w:rPr>
+          <w:rFonts w:ascii="Times New Roman" w:hAnsi="Times New Roman" w:cs="Times New Roman"/>
+          <w:b/>
+          <w:sz w:val="24"/>
+          <w:szCs w:val="24"/>
+          <w:lang w:val="vi-VN"/>
+        </w:rPr>
+        <w:t>People take classes</w:t>
+      </w:r>
+    </w:p>
+    <w:p>
+      <w:pPr>
+        <w:rPr>
+          <w:rFonts w:ascii="Times New Roman" w:hAnsi="Times New Roman" w:cs="Times New Roman"/>
+          <w:sz w:val="24"/>
+          <w:szCs w:val="24"/>
+          <w:lang w:val="vi-VN"/>
+        </w:rPr>
+      </w:pPr>
+      <w:r>
+        <w:rPr>
+          <w:rFonts w:ascii="Times New Roman" w:hAnsi="Times New Roman" w:cs="Times New Roman"/>
+          <w:sz w:val="24"/>
+          <w:szCs w:val="24"/>
+          <w:lang w:val="vi-VN"/>
+        </w:rPr>
+        <w:t>What's people?</w:t>
+      </w:r>
+    </w:p>
+    <w:p>
+      <w:pPr>
+        <w:rPr>
+          <w:rFonts w:ascii="Times New Roman" w:hAnsi="Times New Roman" w:cs="Times New Roman"/>
+          <w:b/>
+          <w:sz w:val="24"/>
+          <w:szCs w:val="24"/>
+          <w:lang w:val="vi-VN"/>
+        </w:rPr>
+      </w:pPr>
+      <w:r>
+        <w:rPr>
+          <w:rFonts w:ascii="Times New Roman" w:hAnsi="Times New Roman" w:cs="Times New Roman"/>
+          <w:sz w:val="24"/>
+          <w:szCs w:val="24"/>
+          <w:lang w:val="vi-VN"/>
+        </w:rPr>
+        <w:t xml:space="preserve">All people: </w:t>
+      </w:r>
+      <w:r>
+        <w:rPr>
+          <w:rFonts w:ascii="Times New Roman" w:hAnsi="Times New Roman" w:cs="Times New Roman"/>
+          <w:b/>
+          <w:sz w:val="24"/>
+          <w:szCs w:val="24"/>
+          <w:lang w:val="vi-VN"/>
+        </w:rPr>
+        <w:t>m</w:t>
+      </w:r>
+      <w:r>
+        <w:rPr>
+          <w:rFonts w:ascii="Times New Roman" w:hAnsi="Times New Roman" w:cs="Times New Roman"/>
+          <w:b/>
+          <w:sz w:val="24"/>
+          <w:szCs w:val="24"/>
+          <w:lang w:val="vi-VN"/>
+        </w:rPr>
+        <w:t>e</w:t>
+      </w:r>
+      <w:r>
+        <w:rPr>
+          <w:rFonts w:ascii="Times New Roman" w:hAnsi="Times New Roman" w:cs="Times New Roman"/>
+          <w:b/>
+          <w:sz w:val="24"/>
+          <w:szCs w:val="24"/>
+          <w:lang w:val="vi-VN"/>
+        </w:rPr>
+        <w:t>n, women, boy</w:t>
+      </w:r>
+      <w:r>
+        <w:rPr>
+          <w:rFonts w:ascii="Times New Roman" w:hAnsi="Times New Roman" w:cs="Times New Roman"/>
+          <w:b/>
+          <w:sz w:val="24"/>
+          <w:szCs w:val="24"/>
+          <w:lang w:val="vi-VN"/>
+        </w:rPr>
+        <w:t>s</w:t>
+      </w:r>
+      <w:r>
+        <w:rPr>
+          <w:rFonts w:ascii="Times New Roman" w:hAnsi="Times New Roman" w:cs="Times New Roman"/>
+          <w:b/>
+          <w:sz w:val="24"/>
+          <w:szCs w:val="24"/>
+          <w:lang w:val="vi-VN"/>
+        </w:rPr>
+        <w:t>, girl</w:t>
+      </w:r>
+      <w:r>
+        <w:rPr>
+          <w:rFonts w:ascii="Times New Roman" w:hAnsi="Times New Roman" w:cs="Times New Roman"/>
+          <w:b/>
+          <w:sz w:val="24"/>
+          <w:szCs w:val="24"/>
+          <w:lang w:val="vi-VN"/>
+        </w:rPr>
+        <w:t>s</w:t>
+      </w:r>
+    </w:p>
+    <w:p>
+      <w:pPr>
+        <w:rPr>
+          <w:rFonts w:ascii="Times New Roman" w:hAnsi="Times New Roman" w:cs="Times New Roman"/>
+          <w:b/>
+          <w:sz w:val="24"/>
+          <w:szCs w:val="24"/>
+          <w:lang w:val="vi-VN"/>
+        </w:rPr>
+      </w:pPr>
+      <w:r>
+        <w:rPr>
+          <w:rFonts w:ascii="Times New Roman" w:hAnsi="Times New Roman" w:cs="Times New Roman"/>
+          <w:b/>
+          <w:sz w:val="24"/>
+          <w:szCs w:val="24"/>
+          <w:lang w:val="vi-VN"/>
+        </w:rPr>
+        <w:t xml:space="preserve">Children can take classes with </w:t>
+      </w:r>
+      <w:bookmarkStart w:id="6" w:name="OLE_LINK7"/>
+      <w:bookmarkStart w:id="7" w:name="OLE_LINK8"/>
+      <w:bookmarkStart w:id="8" w:name="OLE_LINK9"/>
+      <w:r>
+        <w:rPr>
+          <w:rFonts w:ascii="Times New Roman" w:hAnsi="Times New Roman" w:cs="Times New Roman"/>
+          <w:b/>
+          <w:sz w:val="24"/>
+          <w:szCs w:val="24"/>
+          <w:lang w:val="vi-VN"/>
+        </w:rPr>
+        <w:t>adults</w:t>
+      </w:r>
+      <w:bookmarkEnd w:id="6"/>
+      <w:bookmarkEnd w:id="7"/>
+      <w:bookmarkEnd w:id="8"/>
+      <w:r>
+        <w:rPr>
+          <w:rFonts w:ascii="Times New Roman" w:hAnsi="Times New Roman" w:cs="Times New Roman"/>
+          <w:b/>
+          <w:sz w:val="24"/>
+          <w:szCs w:val="24"/>
+          <w:lang w:val="vi-VN"/>
+        </w:rPr>
+        <w:t>?</w:t>
+      </w:r>
+      <w:r>
+        <w:rPr>
+          <w:rFonts w:ascii="Times New Roman" w:hAnsi="Times New Roman" w:cs="Times New Roman"/>
+          <w:b/>
+          <w:sz w:val="24"/>
+          <w:szCs w:val="24"/>
+          <w:lang w:val="vi-VN"/>
+        </w:rPr>
+        <w:tab/>
+      </w:r>
+      <w:r>
+        <w:rPr>
+          <w:rFonts w:ascii="Arial" w:hAnsi="Arial" w:cs="Arial"/>
+          <w:spacing w:val="2"/>
+          <w:sz w:val="26"/>
+          <w:szCs w:val="26"/>
+          <w:shd w:val="clear" w:color="auto" w:fill="FFFFFF"/>
+        </w:rPr>
+        <w:t>/</w:t>
+      </w:r>
       <w:r>
         <w:rPr>
           <w:rStyle w:val="ipa"/>
@@ -512,1839 +2240,16 @@
           <w:szCs w:val="26"/>
           <w:shd w:val="clear" w:color="auto" w:fill="FFFFFF"/>
         </w:rPr>
-        <w:t>bɝ</w:t>
-      </w:r>
-      <w:proofErr w:type="spellEnd"/>
-      <w:r>
-        <w:rPr>
-          <w:rStyle w:val="ipa"/>
+        <w:t>əˈdʌlt</w:t>
+      </w:r>
+      <w:r>
+        <w:rPr>
           <w:rFonts w:ascii="Arial" w:hAnsi="Arial" w:cs="Arial"/>
           <w:spacing w:val="2"/>
           <w:sz w:val="26"/>
           <w:szCs w:val="26"/>
           <w:shd w:val="clear" w:color="auto" w:fill="FFFFFF"/>
         </w:rPr>
-        <w:t>ː.</w:t>
-      </w:r>
-      <w:proofErr w:type="spellStart"/>
-      <w:r>
-        <w:rPr>
-          <w:rStyle w:val="ipa"/>
-          <w:rFonts w:ascii="Arial" w:hAnsi="Arial" w:cs="Arial"/>
-          <w:spacing w:val="2"/>
-          <w:sz w:val="26"/>
-          <w:szCs w:val="26"/>
-          <w:shd w:val="clear" w:color="auto" w:fill="FFFFFF"/>
-        </w:rPr>
-        <w:t>nɪŋ</w:t>
-      </w:r>
-      <w:proofErr w:type="spellEnd"/>
-      <w:r>
-        <w:rPr>
-          <w:rFonts w:ascii="Arial" w:hAnsi="Arial" w:cs="Arial"/>
-          <w:spacing w:val="2"/>
-          <w:sz w:val="26"/>
-          <w:szCs w:val="26"/>
-          <w:shd w:val="clear" w:color="auto" w:fill="FFFFFF"/>
-        </w:rPr>
-        <w:t>/</w:t>
-      </w:r>
-    </w:p>
-    <w:p>
-      <w:pPr>
-        <w:rPr>
-          <w:rFonts w:ascii="Times New Roman" w:hAnsi="Times New Roman" w:cs="Times New Roman"/>
-          <w:sz w:val="24"/>
-          <w:szCs w:val="24"/>
-        </w:rPr>
-      </w:pPr>
-      <w:r>
-        <w:rPr>
-          <w:rFonts w:ascii="Times New Roman" w:hAnsi="Times New Roman" w:cs="Times New Roman"/>
-          <w:sz w:val="24"/>
-          <w:szCs w:val="24"/>
-        </w:rPr>
-        <w:t>Unplug it!</w:t>
-      </w:r>
-    </w:p>
-    <w:p>
-      <w:pPr>
-        <w:rPr>
-          <w:rFonts w:ascii="Times New Roman" w:hAnsi="Times New Roman" w:cs="Times New Roman"/>
-          <w:sz w:val="24"/>
-          <w:szCs w:val="24"/>
-        </w:rPr>
-      </w:pPr>
-      <w:r>
-        <w:rPr>
-          <w:rFonts w:ascii="Times New Roman" w:hAnsi="Times New Roman" w:cs="Times New Roman"/>
-          <w:sz w:val="24"/>
-          <w:szCs w:val="24"/>
-        </w:rPr>
-        <w:t>Are you listen</w:t>
-      </w:r>
-      <w:r>
-        <w:rPr>
-          <w:rFonts w:ascii="Times New Roman" w:hAnsi="Times New Roman" w:cs="Times New Roman"/>
-          <w:sz w:val="24"/>
-          <w:szCs w:val="24"/>
-        </w:rPr>
-        <w:t>ing to me?</w:t>
-      </w:r>
-    </w:p>
-    <w:p>
-      <w:pPr>
-        <w:rPr>
-          <w:rFonts w:ascii="Times New Roman" w:hAnsi="Times New Roman" w:cs="Times New Roman"/>
-          <w:sz w:val="24"/>
-          <w:szCs w:val="24"/>
-        </w:rPr>
-      </w:pPr>
-      <w:r>
-        <w:rPr>
-          <w:rFonts w:ascii="Times New Roman" w:hAnsi="Times New Roman" w:cs="Times New Roman"/>
-          <w:sz w:val="24"/>
-          <w:szCs w:val="24"/>
-        </w:rPr>
-        <w:t>Unplug it!</w:t>
-      </w:r>
-    </w:p>
-    <w:p>
-      <w:pPr>
-        <w:rPr>
-          <w:rFonts w:ascii="Times New Roman" w:hAnsi="Times New Roman" w:cs="Times New Roman"/>
-          <w:sz w:val="24"/>
-          <w:szCs w:val="24"/>
-        </w:rPr>
-      </w:pPr>
-      <w:r>
-        <w:rPr>
-          <w:rFonts w:ascii="Times New Roman" w:hAnsi="Times New Roman" w:cs="Times New Roman"/>
-          <w:sz w:val="24"/>
-          <w:szCs w:val="24"/>
-        </w:rPr>
-        <w:t>I’m trying!</w:t>
-      </w:r>
-    </w:p>
-    <w:p>
-      <w:pPr>
-        <w:rPr>
-          <w:rFonts w:ascii="Times New Roman" w:hAnsi="Times New Roman" w:cs="Times New Roman"/>
-          <w:sz w:val="24"/>
-          <w:szCs w:val="24"/>
-        </w:rPr>
-      </w:pPr>
-      <w:proofErr w:type="spellStart"/>
-      <w:r>
-        <w:rPr>
-          <w:rFonts w:ascii="Times New Roman" w:hAnsi="Times New Roman" w:cs="Times New Roman"/>
-          <w:sz w:val="24"/>
-          <w:szCs w:val="24"/>
-        </w:rPr>
-        <w:t>Ooch</w:t>
-      </w:r>
-      <w:proofErr w:type="spellEnd"/>
-      <w:r>
-        <w:rPr>
-          <w:rFonts w:ascii="Times New Roman" w:hAnsi="Times New Roman" w:cs="Times New Roman"/>
-          <w:sz w:val="24"/>
-          <w:szCs w:val="24"/>
-        </w:rPr>
-        <w:t>. What are you doing?</w:t>
-      </w:r>
-    </w:p>
-    <w:p>
-      <w:pPr>
-        <w:rPr>
-          <w:rFonts w:ascii="Times New Roman" w:hAnsi="Times New Roman" w:cs="Times New Roman"/>
-          <w:sz w:val="24"/>
-          <w:szCs w:val="24"/>
-        </w:rPr>
-      </w:pPr>
-      <w:r>
-        <w:rPr>
-          <w:rFonts w:ascii="Times New Roman" w:hAnsi="Times New Roman" w:cs="Times New Roman"/>
-          <w:sz w:val="24"/>
-          <w:szCs w:val="24"/>
-        </w:rPr>
-        <w:t xml:space="preserve">I’m fixing the TV. I </w:t>
-      </w:r>
-      <w:bookmarkStart w:id="3" w:name="OLE_LINK4"/>
-      <w:bookmarkStart w:id="4" w:name="OLE_LINK5"/>
-      <w:bookmarkStart w:id="5" w:name="OLE_LINK6"/>
-      <w:r>
-        <w:rPr>
-          <w:rFonts w:ascii="Times New Roman" w:hAnsi="Times New Roman" w:cs="Times New Roman"/>
-          <w:sz w:val="24"/>
-          <w:szCs w:val="24"/>
-        </w:rPr>
-        <w:t xml:space="preserve">hate </w:t>
-      </w:r>
-      <w:bookmarkEnd w:id="3"/>
-      <w:bookmarkEnd w:id="4"/>
-      <w:bookmarkEnd w:id="5"/>
-      <w:r>
-        <w:rPr>
-          <w:rFonts w:ascii="Times New Roman" w:hAnsi="Times New Roman" w:cs="Times New Roman"/>
-          <w:sz w:val="24"/>
-          <w:szCs w:val="24"/>
-        </w:rPr>
-        <w:t>the TV!</w:t>
-      </w:r>
-      <w:r>
-        <w:rPr>
-          <w:rFonts w:ascii="Times New Roman" w:hAnsi="Times New Roman" w:cs="Times New Roman"/>
-          <w:sz w:val="24"/>
-          <w:szCs w:val="24"/>
-        </w:rPr>
-        <w:tab/>
-      </w:r>
-      <w:r>
-        <w:rPr>
-          <w:rFonts w:ascii="Arial" w:hAnsi="Arial" w:cs="Arial"/>
-          <w:spacing w:val="2"/>
-          <w:sz w:val="26"/>
-          <w:szCs w:val="26"/>
-          <w:shd w:val="clear" w:color="auto" w:fill="FFFFFF"/>
-        </w:rPr>
-        <w:t>/</w:t>
-      </w:r>
-      <w:proofErr w:type="spellStart"/>
-      <w:r>
-        <w:rPr>
-          <w:rStyle w:val="ipa"/>
-          <w:rFonts w:ascii="Arial" w:hAnsi="Arial" w:cs="Arial"/>
-          <w:spacing w:val="2"/>
-          <w:sz w:val="26"/>
-          <w:szCs w:val="26"/>
-          <w:shd w:val="clear" w:color="auto" w:fill="FFFFFF"/>
-        </w:rPr>
-        <w:t>heɪt</w:t>
-      </w:r>
-      <w:proofErr w:type="spellEnd"/>
-      <w:r>
-        <w:rPr>
-          <w:rFonts w:ascii="Arial" w:hAnsi="Arial" w:cs="Arial"/>
-          <w:spacing w:val="2"/>
-          <w:sz w:val="26"/>
-          <w:szCs w:val="26"/>
-          <w:shd w:val="clear" w:color="auto" w:fill="FFFFFF"/>
-        </w:rPr>
-        <w:t>/</w:t>
-      </w:r>
-    </w:p>
-    <w:p>
-      <w:pPr>
-        <w:rPr>
-          <w:rFonts w:ascii="Times New Roman" w:hAnsi="Times New Roman" w:cs="Times New Roman"/>
-          <w:sz w:val="24"/>
-          <w:szCs w:val="24"/>
-        </w:rPr>
-      </w:pPr>
-      <w:r>
-        <w:rPr>
-          <w:rFonts w:ascii="Times New Roman" w:hAnsi="Times New Roman" w:cs="Times New Roman"/>
-          <w:sz w:val="24"/>
-          <w:szCs w:val="24"/>
-        </w:rPr>
-        <w:t>The TV is working!</w:t>
-      </w:r>
-    </w:p>
-    <w:p>
-      <w:pPr>
-        <w:rPr>
-          <w:rFonts w:ascii="Times New Roman" w:hAnsi="Times New Roman" w:cs="Times New Roman"/>
-          <w:b/>
-          <w:sz w:val="24"/>
-          <w:szCs w:val="24"/>
-        </w:rPr>
-      </w:pPr>
-    </w:p>
-    <w:p>
-      <w:pPr>
-        <w:rPr>
-          <w:rFonts w:ascii="Times New Roman" w:hAnsi="Times New Roman" w:cs="Times New Roman"/>
-          <w:sz w:val="24"/>
-          <w:szCs w:val="24"/>
-        </w:rPr>
-      </w:pPr>
-      <w:r>
-        <w:rPr>
-          <w:rFonts w:ascii="Times New Roman" w:hAnsi="Times New Roman" w:cs="Times New Roman"/>
-          <w:sz w:val="24"/>
-          <w:szCs w:val="24"/>
-        </w:rPr>
-        <w:t>What does Benny fix?</w:t>
-      </w:r>
-    </w:p>
-    <w:p>
-      <w:pPr>
-        <w:rPr>
-          <w:rFonts w:ascii="Times New Roman" w:hAnsi="Times New Roman" w:cs="Times New Roman"/>
-          <w:sz w:val="24"/>
-          <w:szCs w:val="24"/>
-        </w:rPr>
-      </w:pPr>
-      <w:proofErr w:type="spellStart"/>
-      <w:r>
-        <w:rPr>
-          <w:rFonts w:ascii="Times New Roman" w:hAnsi="Times New Roman" w:cs="Times New Roman"/>
-          <w:sz w:val="24"/>
-          <w:szCs w:val="24"/>
-        </w:rPr>
-        <w:t>Shen</w:t>
-      </w:r>
-      <w:proofErr w:type="spellEnd"/>
-      <w:r>
-        <w:rPr>
-          <w:rFonts w:ascii="Times New Roman" w:hAnsi="Times New Roman" w:cs="Times New Roman"/>
-          <w:sz w:val="24"/>
-          <w:szCs w:val="24"/>
-        </w:rPr>
-        <w:t xml:space="preserve"> doesn't want to help Benny because he is working on his laptop.</w:t>
-      </w:r>
-    </w:p>
-    <w:p>
-      <w:pPr>
-        <w:rPr>
-          <w:rFonts w:ascii="Times New Roman" w:hAnsi="Times New Roman" w:cs="Times New Roman"/>
-          <w:sz w:val="24"/>
-          <w:szCs w:val="24"/>
-        </w:rPr>
-      </w:pPr>
-      <w:r>
-        <w:rPr>
-          <w:rFonts w:ascii="Times New Roman" w:hAnsi="Times New Roman" w:cs="Times New Roman"/>
-          <w:sz w:val="24"/>
-          <w:szCs w:val="24"/>
-        </w:rPr>
-        <w:lastRenderedPageBreak/>
-        <w:t>Why does Benny say: I hate this TV?</w:t>
-      </w:r>
-    </w:p>
-    <w:p>
-      <w:pPr>
-        <w:rPr>
-          <w:rFonts w:ascii="Times New Roman" w:hAnsi="Times New Roman" w:cs="Times New Roman"/>
-          <w:sz w:val="24"/>
-          <w:szCs w:val="24"/>
-        </w:rPr>
-      </w:pPr>
-      <w:r>
-        <w:rPr>
-          <w:rFonts w:ascii="Times New Roman" w:hAnsi="Times New Roman" w:cs="Times New Roman"/>
-          <w:sz w:val="24"/>
-          <w:szCs w:val="24"/>
-        </w:rPr>
-        <w:t>It's broken.</w:t>
-      </w:r>
-    </w:p>
-    <w:p>
-      <w:pPr>
-        <w:rPr>
-          <w:rFonts w:ascii="Times New Roman" w:hAnsi="Times New Roman" w:cs="Times New Roman"/>
-          <w:sz w:val="24"/>
-          <w:szCs w:val="24"/>
-        </w:rPr>
-      </w:pPr>
-      <w:r>
-        <w:rPr>
-          <w:rFonts w:ascii="Times New Roman" w:hAnsi="Times New Roman" w:cs="Times New Roman"/>
-          <w:sz w:val="24"/>
-          <w:szCs w:val="24"/>
-        </w:rPr>
-        <w:t>When the TV turns on</w:t>
-      </w:r>
-      <w:r>
-        <w:rPr>
-          <w:rFonts w:ascii="Times New Roman" w:hAnsi="Times New Roman" w:cs="Times New Roman"/>
-          <w:sz w:val="24"/>
-          <w:szCs w:val="24"/>
-        </w:rPr>
-        <w:t>, how does Benny feel?</w:t>
-      </w:r>
-    </w:p>
-    <w:p>
-      <w:pPr>
-        <w:rPr>
-          <w:rFonts w:ascii="Times New Roman" w:hAnsi="Times New Roman" w:cs="Times New Roman"/>
-          <w:sz w:val="24"/>
-          <w:szCs w:val="24"/>
-        </w:rPr>
-      </w:pPr>
-      <w:r>
-        <w:rPr>
-          <w:rFonts w:ascii="Times New Roman" w:hAnsi="Times New Roman" w:cs="Times New Roman"/>
-          <w:sz w:val="24"/>
-          <w:szCs w:val="24"/>
-        </w:rPr>
-        <w:t>Happy.</w:t>
-      </w:r>
-    </w:p>
-    <w:p>
-      <w:pPr>
-        <w:rPr>
-          <w:rFonts w:ascii="Times New Roman" w:hAnsi="Times New Roman" w:cs="Times New Roman"/>
-          <w:sz w:val="24"/>
-          <w:szCs w:val="24"/>
-        </w:rPr>
-      </w:pPr>
-    </w:p>
-    <w:p>
-      <w:pPr>
-        <w:rPr>
-          <w:rFonts w:ascii="Times New Roman" w:hAnsi="Times New Roman" w:cs="Times New Roman"/>
-          <w:sz w:val="24"/>
-          <w:szCs w:val="24"/>
-        </w:rPr>
-      </w:pPr>
-      <w:r>
-        <w:rPr>
-          <w:rFonts w:ascii="Times New Roman" w:hAnsi="Times New Roman" w:cs="Times New Roman"/>
-          <w:sz w:val="24"/>
-          <w:szCs w:val="24"/>
-        </w:rPr>
-        <w:t>I am working on my laptop</w:t>
-      </w:r>
-      <w:r>
-        <w:rPr>
-          <w:rFonts w:ascii="Times New Roman" w:hAnsi="Times New Roman" w:cs="Times New Roman"/>
-          <w:sz w:val="24"/>
-          <w:szCs w:val="24"/>
-        </w:rPr>
-        <w:t>.</w:t>
-      </w:r>
-    </w:p>
-    <w:p>
-      <w:pPr>
-        <w:rPr>
-          <w:rFonts w:ascii="Times New Roman" w:hAnsi="Times New Roman" w:cs="Times New Roman"/>
-          <w:sz w:val="24"/>
-          <w:szCs w:val="24"/>
-        </w:rPr>
-      </w:pPr>
-      <w:r>
-        <w:rPr>
-          <w:rFonts w:ascii="Times New Roman" w:hAnsi="Times New Roman" w:cs="Times New Roman"/>
-          <w:sz w:val="24"/>
-          <w:szCs w:val="24"/>
-        </w:rPr>
-        <w:t>She is watching TV in the kitchen.</w:t>
-      </w:r>
-    </w:p>
-    <w:p>
-      <w:pPr>
-        <w:rPr>
-          <w:rFonts w:ascii="Times New Roman" w:hAnsi="Times New Roman" w:cs="Times New Roman"/>
-          <w:sz w:val="24"/>
-          <w:szCs w:val="24"/>
-        </w:rPr>
-      </w:pPr>
-      <w:r>
-        <w:rPr>
-          <w:rFonts w:ascii="Times New Roman" w:hAnsi="Times New Roman" w:cs="Times New Roman"/>
-          <w:sz w:val="24"/>
-          <w:szCs w:val="24"/>
-        </w:rPr>
-        <w:t>What are you doing now?</w:t>
-      </w:r>
-    </w:p>
-    <w:p>
-      <w:pPr>
-        <w:rPr>
-          <w:rFonts w:ascii="Times New Roman" w:hAnsi="Times New Roman" w:cs="Times New Roman"/>
-          <w:sz w:val="24"/>
-          <w:szCs w:val="24"/>
-        </w:rPr>
-      </w:pPr>
-      <w:r>
-        <w:rPr>
-          <w:rFonts w:ascii="Times New Roman" w:hAnsi="Times New Roman" w:cs="Times New Roman"/>
-          <w:sz w:val="24"/>
-          <w:szCs w:val="24"/>
-        </w:rPr>
-        <w:t>I am trying to fix the TV.</w:t>
-      </w:r>
-    </w:p>
-    <w:p>
-      <w:pPr>
-        <w:rPr>
-          <w:rFonts w:ascii="Times New Roman" w:hAnsi="Times New Roman" w:cs="Times New Roman"/>
-          <w:sz w:val="24"/>
-          <w:szCs w:val="24"/>
-        </w:rPr>
-      </w:pPr>
-      <w:r>
-        <w:rPr>
-          <w:rFonts w:ascii="Times New Roman" w:hAnsi="Times New Roman" w:cs="Times New Roman"/>
-          <w:sz w:val="24"/>
-          <w:szCs w:val="24"/>
-        </w:rPr>
-        <w:t>He’s cooking dinner now.</w:t>
-      </w:r>
-    </w:p>
-    <w:p>
-      <w:pPr>
-        <w:rPr>
-          <w:rFonts w:ascii="Times New Roman" w:hAnsi="Times New Roman" w:cs="Times New Roman"/>
-          <w:sz w:val="24"/>
-          <w:szCs w:val="24"/>
-        </w:rPr>
-      </w:pPr>
-      <w:r>
-        <w:rPr>
-          <w:rFonts w:ascii="Times New Roman" w:hAnsi="Times New Roman" w:cs="Times New Roman"/>
-          <w:sz w:val="24"/>
-          <w:szCs w:val="24"/>
-        </w:rPr>
-        <w:t>Mark, are you listening to me?</w:t>
-      </w:r>
-    </w:p>
-    <w:p>
-      <w:pPr>
-        <w:rPr>
-          <w:rFonts w:ascii="Times New Roman" w:hAnsi="Times New Roman" w:cs="Times New Roman"/>
-          <w:sz w:val="24"/>
-          <w:szCs w:val="24"/>
-        </w:rPr>
-      </w:pPr>
-      <w:r>
-        <w:rPr>
-          <w:rFonts w:ascii="Times New Roman" w:hAnsi="Times New Roman" w:cs="Times New Roman"/>
-          <w:sz w:val="24"/>
-          <w:szCs w:val="24"/>
-        </w:rPr>
-        <w:t>Are you sending emails?</w:t>
-      </w:r>
-    </w:p>
-    <w:p>
-      <w:pPr>
-        <w:rPr>
-          <w:rFonts w:ascii="Times New Roman" w:hAnsi="Times New Roman" w:cs="Times New Roman"/>
-          <w:sz w:val="24"/>
-          <w:szCs w:val="24"/>
-        </w:rPr>
-      </w:pPr>
-      <w:r>
-        <w:rPr>
-          <w:rFonts w:ascii="Times New Roman" w:hAnsi="Times New Roman" w:cs="Times New Roman"/>
-          <w:sz w:val="24"/>
-          <w:szCs w:val="24"/>
-        </w:rPr>
-        <w:t xml:space="preserve">You </w:t>
-      </w:r>
-      <w:r>
-        <w:rPr>
-          <w:rFonts w:ascii="Times New Roman" w:hAnsi="Times New Roman" w:cs="Times New Roman"/>
-          <w:sz w:val="24"/>
-          <w:szCs w:val="24"/>
-        </w:rPr>
-        <w:t>are not fixing the TV.</w:t>
-      </w:r>
-    </w:p>
-    <w:p>
-      <w:pPr>
-        <w:rPr>
-          <w:rFonts w:ascii="Times New Roman" w:hAnsi="Times New Roman" w:cs="Times New Roman"/>
-          <w:sz w:val="24"/>
-          <w:szCs w:val="24"/>
-        </w:rPr>
-      </w:pPr>
-    </w:p>
-    <w:p>
-      <w:pPr>
-        <w:rPr>
-          <w:rFonts w:ascii="Times New Roman" w:hAnsi="Times New Roman" w:cs="Times New Roman"/>
-          <w:sz w:val="24"/>
-          <w:szCs w:val="24"/>
-        </w:rPr>
-      </w:pPr>
-      <w:r>
-        <w:rPr>
-          <w:rFonts w:ascii="Times New Roman" w:hAnsi="Times New Roman" w:cs="Times New Roman"/>
-          <w:sz w:val="24"/>
-          <w:szCs w:val="24"/>
-        </w:rPr>
-        <w:t xml:space="preserve">Why can’t </w:t>
-      </w:r>
-      <w:proofErr w:type="spellStart"/>
-      <w:r>
-        <w:rPr>
-          <w:rFonts w:ascii="Times New Roman" w:hAnsi="Times New Roman" w:cs="Times New Roman"/>
-          <w:sz w:val="24"/>
-          <w:szCs w:val="24"/>
-        </w:rPr>
-        <w:t>Shen</w:t>
-      </w:r>
-      <w:proofErr w:type="spellEnd"/>
-      <w:r>
-        <w:rPr>
-          <w:rFonts w:ascii="Times New Roman" w:hAnsi="Times New Roman" w:cs="Times New Roman"/>
-          <w:sz w:val="24"/>
-          <w:szCs w:val="24"/>
-        </w:rPr>
-        <w:t xml:space="preserve"> help Benny?</w:t>
-      </w:r>
-    </w:p>
-    <w:p>
-      <w:pPr>
-        <w:rPr>
-          <w:rFonts w:ascii="Times New Roman" w:hAnsi="Times New Roman" w:cs="Times New Roman"/>
-          <w:sz w:val="24"/>
-          <w:szCs w:val="24"/>
-        </w:rPr>
-      </w:pPr>
-      <w:r>
-        <w:rPr>
-          <w:rFonts w:ascii="Times New Roman" w:hAnsi="Times New Roman" w:cs="Times New Roman"/>
-          <w:sz w:val="24"/>
-          <w:szCs w:val="24"/>
-          <w:lang w:val="vi-VN"/>
-        </w:rPr>
-        <w:sym w:font="Wingdings" w:char="F0E0"/>
-      </w:r>
-      <w:r>
-        <w:rPr>
-          <w:rFonts w:ascii="Times New Roman" w:hAnsi="Times New Roman" w:cs="Times New Roman"/>
-          <w:sz w:val="24"/>
-          <w:szCs w:val="24"/>
-        </w:rPr>
-        <w:t>He’s working on his laptop.</w:t>
-      </w:r>
-    </w:p>
-    <w:p>
-      <w:pPr>
-        <w:rPr>
-          <w:rFonts w:ascii="Times New Roman" w:hAnsi="Times New Roman" w:cs="Times New Roman"/>
-          <w:sz w:val="24"/>
-          <w:szCs w:val="24"/>
-        </w:rPr>
-      </w:pPr>
-      <w:r>
-        <w:rPr>
-          <w:rFonts w:ascii="Times New Roman" w:hAnsi="Times New Roman" w:cs="Times New Roman"/>
-          <w:sz w:val="24"/>
-          <w:szCs w:val="24"/>
-        </w:rPr>
-        <w:t xml:space="preserve">What is </w:t>
-      </w:r>
-      <w:proofErr w:type="spellStart"/>
-      <w:r>
-        <w:rPr>
-          <w:rFonts w:ascii="Times New Roman" w:hAnsi="Times New Roman" w:cs="Times New Roman"/>
-          <w:sz w:val="24"/>
-          <w:szCs w:val="24"/>
-        </w:rPr>
-        <w:t>Shen</w:t>
-      </w:r>
-      <w:proofErr w:type="spellEnd"/>
-      <w:r>
-        <w:rPr>
-          <w:rFonts w:ascii="Times New Roman" w:hAnsi="Times New Roman" w:cs="Times New Roman"/>
-          <w:sz w:val="24"/>
-          <w:szCs w:val="24"/>
-        </w:rPr>
-        <w:t xml:space="preserve"> doing?</w:t>
-      </w:r>
-    </w:p>
-    <w:p>
-      <w:pPr>
-        <w:rPr>
-          <w:rFonts w:ascii="Times New Roman" w:hAnsi="Times New Roman" w:cs="Times New Roman"/>
-          <w:sz w:val="24"/>
-          <w:szCs w:val="24"/>
-        </w:rPr>
-      </w:pPr>
-      <w:r>
-        <w:rPr>
-          <w:rFonts w:ascii="Times New Roman" w:hAnsi="Times New Roman" w:cs="Times New Roman"/>
-          <w:sz w:val="24"/>
-          <w:szCs w:val="24"/>
-          <w:lang w:val="vi-VN"/>
-        </w:rPr>
-        <w:sym w:font="Wingdings" w:char="F0E0"/>
-      </w:r>
-      <w:r>
-        <w:rPr>
-          <w:rFonts w:ascii="Times New Roman" w:hAnsi="Times New Roman" w:cs="Times New Roman"/>
-          <w:sz w:val="24"/>
-          <w:szCs w:val="24"/>
-        </w:rPr>
-        <w:t>He’s looking for a job</w:t>
-      </w:r>
-      <w:r>
-        <w:rPr>
-          <w:rFonts w:ascii="Times New Roman" w:hAnsi="Times New Roman" w:cs="Times New Roman"/>
-          <w:sz w:val="24"/>
-          <w:szCs w:val="24"/>
-        </w:rPr>
-        <w:t>.</w:t>
-      </w:r>
-    </w:p>
-    <w:p>
-      <w:pPr>
-        <w:rPr>
-          <w:rFonts w:ascii="Times New Roman" w:hAnsi="Times New Roman" w:cs="Times New Roman"/>
-          <w:sz w:val="24"/>
-          <w:szCs w:val="24"/>
-        </w:rPr>
-      </w:pPr>
-      <w:r>
-        <w:rPr>
-          <w:rFonts w:ascii="Times New Roman" w:hAnsi="Times New Roman" w:cs="Times New Roman"/>
-          <w:sz w:val="24"/>
-          <w:szCs w:val="24"/>
-        </w:rPr>
-        <w:t>Is the TV working?</w:t>
-      </w:r>
-    </w:p>
-    <w:p>
-      <w:pPr>
-        <w:rPr>
-          <w:rFonts w:ascii="Times New Roman" w:hAnsi="Times New Roman" w:cs="Times New Roman"/>
-          <w:sz w:val="24"/>
-          <w:szCs w:val="24"/>
-        </w:rPr>
-      </w:pPr>
-      <w:r>
-        <w:rPr>
-          <w:rFonts w:ascii="Times New Roman" w:hAnsi="Times New Roman" w:cs="Times New Roman"/>
-          <w:sz w:val="24"/>
-          <w:szCs w:val="24"/>
-          <w:lang w:val="vi-VN"/>
-        </w:rPr>
-        <w:sym w:font="Wingdings" w:char="F0E0"/>
-      </w:r>
-      <w:r>
-        <w:rPr>
-          <w:rFonts w:ascii="Times New Roman" w:hAnsi="Times New Roman" w:cs="Times New Roman"/>
-          <w:sz w:val="24"/>
-          <w:szCs w:val="24"/>
-        </w:rPr>
-        <w:t>No, it’s not</w:t>
-      </w:r>
-      <w:r>
-        <w:rPr>
-          <w:rFonts w:ascii="Times New Roman" w:hAnsi="Times New Roman" w:cs="Times New Roman"/>
-          <w:sz w:val="24"/>
-          <w:szCs w:val="24"/>
-        </w:rPr>
-        <w:t>.</w:t>
-      </w:r>
-    </w:p>
-    <w:p>
-      <w:pPr>
-        <w:rPr>
-          <w:rFonts w:ascii="Times New Roman" w:hAnsi="Times New Roman" w:cs="Times New Roman"/>
-          <w:sz w:val="24"/>
-          <w:szCs w:val="24"/>
-        </w:rPr>
-      </w:pPr>
-      <w:r>
-        <w:rPr>
-          <w:rFonts w:ascii="Times New Roman" w:hAnsi="Times New Roman" w:cs="Times New Roman"/>
-          <w:sz w:val="24"/>
-          <w:szCs w:val="24"/>
-        </w:rPr>
-        <w:t>What does Benny ask?</w:t>
-      </w:r>
-    </w:p>
-    <w:p>
-      <w:pPr>
-        <w:rPr>
-          <w:rFonts w:ascii="Times New Roman" w:hAnsi="Times New Roman" w:cs="Times New Roman"/>
-          <w:sz w:val="24"/>
-          <w:szCs w:val="24"/>
-        </w:rPr>
-      </w:pPr>
-      <w:r>
-        <w:rPr>
-          <w:rFonts w:ascii="Times New Roman" w:hAnsi="Times New Roman" w:cs="Times New Roman"/>
-          <w:sz w:val="24"/>
-          <w:szCs w:val="24"/>
-          <w:lang w:val="vi-VN"/>
-        </w:rPr>
-        <w:sym w:font="Wingdings" w:char="F0E0"/>
-      </w:r>
-      <w:r>
-        <w:rPr>
-          <w:rFonts w:ascii="Times New Roman" w:hAnsi="Times New Roman" w:cs="Times New Roman"/>
-          <w:sz w:val="24"/>
-          <w:szCs w:val="24"/>
-        </w:rPr>
-        <w:t>Are you listening to me?</w:t>
-      </w:r>
-    </w:p>
-    <w:p>
-      <w:pPr>
-        <w:rPr>
-          <w:rFonts w:ascii="Times New Roman" w:hAnsi="Times New Roman" w:cs="Times New Roman"/>
-          <w:sz w:val="24"/>
-          <w:szCs w:val="24"/>
-        </w:rPr>
-      </w:pPr>
-      <w:proofErr w:type="spellStart"/>
-      <w:r>
-        <w:rPr>
-          <w:rFonts w:ascii="Times New Roman" w:hAnsi="Times New Roman" w:cs="Times New Roman"/>
-          <w:sz w:val="24"/>
-          <w:szCs w:val="24"/>
-        </w:rPr>
-        <w:t>Shen</w:t>
-      </w:r>
-      <w:proofErr w:type="spellEnd"/>
-      <w:r>
-        <w:rPr>
-          <w:rFonts w:ascii="Times New Roman" w:hAnsi="Times New Roman" w:cs="Times New Roman"/>
-          <w:sz w:val="24"/>
-          <w:szCs w:val="24"/>
-        </w:rPr>
-        <w:t xml:space="preserve"> doesn’t want to help Benny because He’s working on his laptop.</w:t>
-      </w:r>
-    </w:p>
-    <w:p>
-      <w:pPr>
-        <w:rPr>
-          <w:rFonts w:ascii="Times New Roman" w:hAnsi="Times New Roman" w:cs="Times New Roman"/>
-          <w:sz w:val="24"/>
-          <w:szCs w:val="24"/>
-        </w:rPr>
-      </w:pPr>
-      <w:r>
-        <w:rPr>
-          <w:rFonts w:ascii="Times New Roman" w:hAnsi="Times New Roman" w:cs="Times New Roman"/>
-          <w:sz w:val="24"/>
-          <w:szCs w:val="24"/>
-        </w:rPr>
-        <w:t xml:space="preserve">Benny asks </w:t>
-      </w:r>
-      <w:proofErr w:type="spellStart"/>
-      <w:r>
-        <w:rPr>
-          <w:rFonts w:ascii="Times New Roman" w:hAnsi="Times New Roman" w:cs="Times New Roman"/>
-          <w:sz w:val="24"/>
-          <w:szCs w:val="24"/>
-        </w:rPr>
-        <w:t>Shen</w:t>
-      </w:r>
-      <w:proofErr w:type="spellEnd"/>
-      <w:r>
-        <w:rPr>
-          <w:rFonts w:ascii="Times New Roman" w:hAnsi="Times New Roman" w:cs="Times New Roman"/>
-          <w:sz w:val="24"/>
-          <w:szCs w:val="24"/>
-        </w:rPr>
-        <w:t xml:space="preserve"> to turn the TV on.</w:t>
-      </w:r>
-    </w:p>
-    <w:p>
-      <w:pPr>
-        <w:rPr>
-          <w:rFonts w:ascii="Times New Roman" w:hAnsi="Times New Roman" w:cs="Times New Roman"/>
-          <w:sz w:val="24"/>
-          <w:szCs w:val="24"/>
-        </w:rPr>
-      </w:pPr>
-    </w:p>
-    <w:p>
-      <w:pPr>
-        <w:rPr>
-          <w:rFonts w:ascii="Times New Roman" w:hAnsi="Times New Roman" w:cs="Times New Roman"/>
-          <w:sz w:val="24"/>
-          <w:szCs w:val="24"/>
-        </w:rPr>
-      </w:pPr>
-      <w:r>
-        <w:rPr>
-          <w:rFonts w:ascii="Times New Roman" w:hAnsi="Times New Roman" w:cs="Times New Roman"/>
-          <w:sz w:val="24"/>
-          <w:szCs w:val="24"/>
-        </w:rPr>
-        <w:t>Hi! What are you doing?</w:t>
-      </w:r>
-    </w:p>
-    <w:p>
-      <w:pPr>
-        <w:rPr>
-          <w:rFonts w:ascii="Times New Roman" w:hAnsi="Times New Roman" w:cs="Times New Roman"/>
-          <w:sz w:val="24"/>
-          <w:szCs w:val="24"/>
-        </w:rPr>
-      </w:pPr>
-      <w:r>
-        <w:rPr>
-          <w:rFonts w:ascii="Times New Roman" w:hAnsi="Times New Roman" w:cs="Times New Roman"/>
-          <w:sz w:val="24"/>
-          <w:szCs w:val="24"/>
-        </w:rPr>
-        <w:t>I'm looking at photos, and I'm studying for my class tomorrow.</w:t>
-      </w:r>
-    </w:p>
-    <w:p>
-      <w:pPr>
-        <w:rPr>
-          <w:rFonts w:ascii="Times New Roman" w:hAnsi="Times New Roman" w:cs="Times New Roman"/>
-          <w:sz w:val="24"/>
-          <w:szCs w:val="24"/>
-        </w:rPr>
-      </w:pPr>
-      <w:proofErr w:type="spellStart"/>
-      <w:r>
-        <w:rPr>
-          <w:rFonts w:ascii="Times New Roman" w:hAnsi="Times New Roman" w:cs="Times New Roman"/>
-          <w:sz w:val="24"/>
-          <w:szCs w:val="24"/>
-        </w:rPr>
-        <w:t>Woa</w:t>
-      </w:r>
-      <w:proofErr w:type="spellEnd"/>
-      <w:r>
-        <w:rPr>
-          <w:rFonts w:ascii="Times New Roman" w:hAnsi="Times New Roman" w:cs="Times New Roman"/>
-          <w:sz w:val="24"/>
-          <w:szCs w:val="24"/>
-        </w:rPr>
-        <w:t>. Are these</w:t>
-      </w:r>
-      <w:r>
-        <w:rPr>
-          <w:rFonts w:ascii="Times New Roman" w:hAnsi="Times New Roman" w:cs="Times New Roman"/>
-          <w:sz w:val="24"/>
-          <w:szCs w:val="24"/>
-        </w:rPr>
-        <w:t xml:space="preserve"> photo</w:t>
-      </w:r>
-      <w:r>
-        <w:rPr>
-          <w:rFonts w:ascii="Times New Roman" w:hAnsi="Times New Roman" w:cs="Times New Roman"/>
-          <w:sz w:val="24"/>
-          <w:szCs w:val="24"/>
-        </w:rPr>
-        <w:t>s</w:t>
-      </w:r>
-      <w:r>
-        <w:rPr>
-          <w:rFonts w:ascii="Times New Roman" w:hAnsi="Times New Roman" w:cs="Times New Roman"/>
-          <w:sz w:val="24"/>
-          <w:szCs w:val="24"/>
-        </w:rPr>
-        <w:t xml:space="preserve"> of your friend and your family?</w:t>
-      </w:r>
-    </w:p>
-    <w:p>
-      <w:pPr>
-        <w:rPr>
-          <w:rFonts w:ascii="Times New Roman" w:hAnsi="Times New Roman" w:cs="Times New Roman"/>
-          <w:sz w:val="24"/>
-          <w:szCs w:val="24"/>
-        </w:rPr>
-      </w:pPr>
-      <w:r>
-        <w:rPr>
-          <w:rFonts w:ascii="Times New Roman" w:hAnsi="Times New Roman" w:cs="Times New Roman"/>
-          <w:sz w:val="24"/>
-          <w:szCs w:val="24"/>
-        </w:rPr>
-        <w:lastRenderedPageBreak/>
-        <w:t>Yes. They are. That's my sister. She is eating pizza at the re</w:t>
-      </w:r>
-      <w:r>
-        <w:rPr>
-          <w:rFonts w:ascii="Times New Roman" w:hAnsi="Times New Roman" w:cs="Times New Roman"/>
-          <w:sz w:val="24"/>
-          <w:szCs w:val="24"/>
-        </w:rPr>
-        <w:t>s</w:t>
-      </w:r>
-      <w:r>
-        <w:rPr>
-          <w:rFonts w:ascii="Times New Roman" w:hAnsi="Times New Roman" w:cs="Times New Roman"/>
-          <w:sz w:val="24"/>
-          <w:szCs w:val="24"/>
-        </w:rPr>
-        <w:t>taurant</w:t>
-      </w:r>
-      <w:r>
-        <w:rPr>
-          <w:rFonts w:ascii="Times New Roman" w:hAnsi="Times New Roman" w:cs="Times New Roman"/>
-          <w:sz w:val="24"/>
-          <w:szCs w:val="24"/>
-        </w:rPr>
-        <w:t>.</w:t>
-      </w:r>
-    </w:p>
-    <w:p>
-      <w:pPr>
-        <w:rPr>
-          <w:rFonts w:ascii="Times New Roman" w:hAnsi="Times New Roman" w:cs="Times New Roman"/>
-          <w:sz w:val="24"/>
-          <w:szCs w:val="24"/>
-        </w:rPr>
-      </w:pPr>
-      <w:r>
-        <w:rPr>
-          <w:rFonts w:ascii="Times New Roman" w:hAnsi="Times New Roman" w:cs="Times New Roman"/>
-          <w:sz w:val="24"/>
-          <w:szCs w:val="24"/>
-        </w:rPr>
-        <w:t xml:space="preserve">And </w:t>
-      </w:r>
-      <w:proofErr w:type="gramStart"/>
-      <w:r>
-        <w:rPr>
-          <w:rFonts w:ascii="Times New Roman" w:hAnsi="Times New Roman" w:cs="Times New Roman"/>
-          <w:sz w:val="24"/>
-          <w:szCs w:val="24"/>
-        </w:rPr>
-        <w:t>Who</w:t>
-      </w:r>
-      <w:proofErr w:type="gramEnd"/>
-      <w:r>
-        <w:rPr>
-          <w:rFonts w:ascii="Times New Roman" w:hAnsi="Times New Roman" w:cs="Times New Roman"/>
-          <w:sz w:val="24"/>
-          <w:szCs w:val="24"/>
-        </w:rPr>
-        <w:t xml:space="preserve"> is that?</w:t>
-      </w:r>
-    </w:p>
-    <w:p>
-      <w:pPr>
-        <w:rPr>
-          <w:rFonts w:ascii="Times New Roman" w:hAnsi="Times New Roman" w:cs="Times New Roman"/>
-          <w:sz w:val="24"/>
-          <w:szCs w:val="24"/>
-        </w:rPr>
-      </w:pPr>
-      <w:r>
-        <w:rPr>
-          <w:rFonts w:ascii="Times New Roman" w:hAnsi="Times New Roman" w:cs="Times New Roman"/>
-          <w:sz w:val="24"/>
-          <w:szCs w:val="24"/>
-        </w:rPr>
-        <w:t>That's my brother. He's playing football</w:t>
-      </w:r>
-    </w:p>
-    <w:p>
-      <w:pPr>
-        <w:rPr>
-          <w:rFonts w:ascii="Times New Roman" w:hAnsi="Times New Roman" w:cs="Times New Roman"/>
-          <w:sz w:val="24"/>
-          <w:szCs w:val="24"/>
-        </w:rPr>
-      </w:pPr>
-      <w:r>
-        <w:rPr>
-          <w:rFonts w:ascii="Times New Roman" w:hAnsi="Times New Roman" w:cs="Times New Roman"/>
-          <w:sz w:val="24"/>
-          <w:szCs w:val="24"/>
-        </w:rPr>
-        <w:t>I can see your father. What's he doing?</w:t>
-      </w:r>
-    </w:p>
-    <w:p>
-      <w:pPr>
-        <w:rPr>
-          <w:rFonts w:ascii="Times New Roman" w:hAnsi="Times New Roman" w:cs="Times New Roman"/>
-          <w:sz w:val="24"/>
-          <w:szCs w:val="24"/>
-        </w:rPr>
-      </w:pPr>
-      <w:r>
-        <w:rPr>
-          <w:rFonts w:ascii="Times New Roman" w:hAnsi="Times New Roman" w:cs="Times New Roman"/>
-          <w:sz w:val="24"/>
-          <w:szCs w:val="24"/>
-        </w:rPr>
-        <w:t>He's cooking dinner. He's a very good cook</w:t>
-      </w:r>
-    </w:p>
-    <w:p>
-      <w:pPr>
-        <w:rPr>
-          <w:rFonts w:ascii="Times New Roman" w:hAnsi="Times New Roman" w:cs="Times New Roman"/>
-          <w:sz w:val="24"/>
-          <w:szCs w:val="24"/>
-        </w:rPr>
-      </w:pPr>
-      <w:r>
-        <w:rPr>
-          <w:rFonts w:ascii="Times New Roman" w:hAnsi="Times New Roman" w:cs="Times New Roman"/>
-          <w:sz w:val="24"/>
-          <w:szCs w:val="24"/>
-        </w:rPr>
-        <w:t>Who's he? Is he your brother too?</w:t>
-      </w:r>
-    </w:p>
-    <w:p>
-      <w:pPr>
-        <w:rPr>
-          <w:rFonts w:ascii="Times New Roman" w:hAnsi="Times New Roman" w:cs="Times New Roman"/>
-          <w:sz w:val="24"/>
-          <w:szCs w:val="24"/>
-        </w:rPr>
-      </w:pPr>
-      <w:r>
-        <w:rPr>
-          <w:rFonts w:ascii="Times New Roman" w:hAnsi="Times New Roman" w:cs="Times New Roman"/>
-          <w:sz w:val="24"/>
-          <w:szCs w:val="24"/>
-        </w:rPr>
-        <w:t>No, that</w:t>
-      </w:r>
-      <w:r>
-        <w:rPr>
-          <w:rFonts w:ascii="Times New Roman" w:hAnsi="Times New Roman" w:cs="Times New Roman"/>
-          <w:sz w:val="24"/>
-          <w:szCs w:val="24"/>
-        </w:rPr>
-        <w:t xml:space="preserve"> i</w:t>
-      </w:r>
-      <w:r>
-        <w:rPr>
-          <w:rFonts w:ascii="Times New Roman" w:hAnsi="Times New Roman" w:cs="Times New Roman"/>
-          <w:sz w:val="24"/>
-          <w:szCs w:val="24"/>
-        </w:rPr>
-        <w:t>s my friend, Steve. He's watching a movie on his laptop</w:t>
-      </w:r>
-    </w:p>
-    <w:p>
-      <w:pPr>
-        <w:rPr>
-          <w:rFonts w:ascii="Times New Roman" w:hAnsi="Times New Roman" w:cs="Times New Roman"/>
-          <w:sz w:val="24"/>
-          <w:szCs w:val="24"/>
-        </w:rPr>
-      </w:pPr>
-      <w:r>
-        <w:rPr>
-          <w:rFonts w:ascii="Times New Roman" w:hAnsi="Times New Roman" w:cs="Times New Roman"/>
-          <w:sz w:val="24"/>
-          <w:szCs w:val="24"/>
-        </w:rPr>
-        <w:t>Do you want to watch one with me?</w:t>
-      </w:r>
-    </w:p>
-    <w:p>
-      <w:pPr>
-        <w:rPr>
-          <w:rFonts w:ascii="Times New Roman" w:hAnsi="Times New Roman" w:cs="Times New Roman"/>
-          <w:sz w:val="24"/>
-          <w:szCs w:val="24"/>
-        </w:rPr>
-      </w:pPr>
-      <w:r>
-        <w:rPr>
-          <w:rFonts w:ascii="Times New Roman" w:hAnsi="Times New Roman" w:cs="Times New Roman"/>
-          <w:sz w:val="24"/>
-          <w:szCs w:val="24"/>
-        </w:rPr>
-        <w:t>Sorry. I can't. I'm studying on my laptop for my class tomorrow</w:t>
-      </w:r>
-      <w:r>
-        <w:rPr>
-          <w:rFonts w:ascii="Times New Roman" w:hAnsi="Times New Roman" w:cs="Times New Roman"/>
-          <w:sz w:val="24"/>
-          <w:szCs w:val="24"/>
-        </w:rPr>
-        <w:t>.</w:t>
-      </w:r>
-    </w:p>
-    <w:p>
-      <w:pPr>
-        <w:rPr>
-          <w:rFonts w:ascii="Times New Roman" w:hAnsi="Times New Roman" w:cs="Times New Roman"/>
-          <w:sz w:val="24"/>
-          <w:szCs w:val="24"/>
-        </w:rPr>
-      </w:pPr>
-    </w:p>
-    <w:p>
-      <w:pPr>
-        <w:rPr>
-          <w:rFonts w:ascii="Times New Roman" w:hAnsi="Times New Roman" w:cs="Times New Roman"/>
-          <w:sz w:val="24"/>
-          <w:szCs w:val="24"/>
-          <w:lang w:val="vi-VN"/>
-        </w:rPr>
-      </w:pPr>
-      <w:r>
-        <w:rPr>
-          <w:rFonts w:ascii="Times New Roman" w:hAnsi="Times New Roman" w:cs="Times New Roman"/>
-          <w:sz w:val="24"/>
-          <w:szCs w:val="24"/>
-        </w:rPr>
-        <w:t xml:space="preserve">What is </w:t>
-      </w:r>
-      <w:r>
-        <w:rPr>
-          <w:rFonts w:ascii="Times New Roman" w:hAnsi="Times New Roman" w:cs="Times New Roman"/>
-          <w:sz w:val="24"/>
-          <w:szCs w:val="24"/>
-          <w:lang w:val="vi-VN"/>
-        </w:rPr>
-        <w:t>Sarah doing now?</w:t>
-      </w:r>
-    </w:p>
-    <w:p>
-      <w:pPr>
-        <w:rPr>
-          <w:rFonts w:ascii="Times New Roman" w:hAnsi="Times New Roman" w:cs="Times New Roman"/>
-          <w:sz w:val="24"/>
-          <w:szCs w:val="24"/>
-          <w:lang w:val="vi-VN"/>
-        </w:rPr>
-      </w:pPr>
-      <w:r>
-        <w:rPr>
-          <w:rFonts w:ascii="Times New Roman" w:hAnsi="Times New Roman" w:cs="Times New Roman"/>
-          <w:sz w:val="24"/>
-          <w:szCs w:val="24"/>
-          <w:lang w:val="vi-VN"/>
-        </w:rPr>
-        <w:sym w:font="Wingdings" w:char="F0E0"/>
-      </w:r>
-      <w:r>
-        <w:rPr>
-          <w:rFonts w:ascii="Times New Roman" w:hAnsi="Times New Roman" w:cs="Times New Roman"/>
-          <w:sz w:val="24"/>
-          <w:szCs w:val="24"/>
-          <w:lang w:val="vi-VN"/>
-        </w:rPr>
-        <w:t xml:space="preserve"> </w:t>
-      </w:r>
-      <w:r>
-        <w:rPr>
-          <w:rFonts w:ascii="Times New Roman" w:hAnsi="Times New Roman" w:cs="Times New Roman"/>
-          <w:sz w:val="24"/>
-          <w:szCs w:val="24"/>
-          <w:lang w:val="vi-VN"/>
-        </w:rPr>
-        <w:t>She’s studying English.</w:t>
-      </w:r>
-    </w:p>
-    <w:p>
-      <w:pPr>
-        <w:rPr>
-          <w:rFonts w:ascii="Times New Roman" w:hAnsi="Times New Roman" w:cs="Times New Roman"/>
-          <w:sz w:val="24"/>
-          <w:szCs w:val="24"/>
-          <w:lang w:val="vi-VN"/>
-        </w:rPr>
-      </w:pPr>
-      <w:r>
-        <w:rPr>
-          <w:rFonts w:ascii="Times New Roman" w:hAnsi="Times New Roman" w:cs="Times New Roman"/>
-          <w:sz w:val="24"/>
-          <w:szCs w:val="24"/>
-          <w:lang w:val="vi-VN"/>
-        </w:rPr>
-        <w:t>Why can’t Peter help</w:t>
-      </w:r>
-      <w:r>
-        <w:rPr>
-          <w:rFonts w:ascii="Times New Roman" w:hAnsi="Times New Roman" w:cs="Times New Roman"/>
-          <w:sz w:val="24"/>
-          <w:szCs w:val="24"/>
-          <w:lang w:val="vi-VN"/>
-        </w:rPr>
-        <w:t>?</w:t>
-      </w:r>
-    </w:p>
-    <w:p>
-      <w:pPr>
-        <w:rPr>
-          <w:rFonts w:ascii="Times New Roman" w:hAnsi="Times New Roman" w:cs="Times New Roman"/>
-          <w:sz w:val="24"/>
-          <w:szCs w:val="24"/>
-          <w:lang w:val="vi-VN"/>
-        </w:rPr>
-      </w:pPr>
-      <w:r>
-        <w:rPr>
-          <w:rFonts w:ascii="Times New Roman" w:hAnsi="Times New Roman" w:cs="Times New Roman"/>
-          <w:sz w:val="24"/>
-          <w:szCs w:val="24"/>
-          <w:lang w:val="vi-VN"/>
-        </w:rPr>
-        <w:sym w:font="Wingdings" w:char="F0E0"/>
-      </w:r>
-      <w:r>
-        <w:rPr>
-          <w:rFonts w:ascii="Times New Roman" w:hAnsi="Times New Roman" w:cs="Times New Roman"/>
-          <w:sz w:val="24"/>
-          <w:szCs w:val="24"/>
-          <w:lang w:val="vi-VN"/>
-        </w:rPr>
-        <w:t>He's talking to his sister</w:t>
-      </w:r>
-    </w:p>
-    <w:p>
-      <w:pPr>
-        <w:rPr>
-          <w:rFonts w:ascii="Times New Roman" w:hAnsi="Times New Roman" w:cs="Times New Roman"/>
-          <w:sz w:val="24"/>
-          <w:szCs w:val="24"/>
-          <w:lang w:val="vi-VN"/>
-        </w:rPr>
-      </w:pPr>
-      <w:r>
-        <w:rPr>
-          <w:rFonts w:ascii="Times New Roman" w:hAnsi="Times New Roman" w:cs="Times New Roman"/>
-          <w:sz w:val="24"/>
-          <w:szCs w:val="24"/>
-          <w:lang w:val="vi-VN"/>
-        </w:rPr>
-        <w:t>What is the woman doing now?</w:t>
-      </w:r>
-    </w:p>
-    <w:p>
-      <w:pPr>
-        <w:rPr>
-          <w:rFonts w:ascii="Times New Roman" w:hAnsi="Times New Roman" w:cs="Times New Roman"/>
-          <w:sz w:val="24"/>
-          <w:szCs w:val="24"/>
-          <w:lang w:val="vi-VN"/>
-        </w:rPr>
-      </w:pPr>
-      <w:r>
-        <w:rPr>
-          <w:rFonts w:ascii="Times New Roman" w:hAnsi="Times New Roman" w:cs="Times New Roman"/>
-          <w:sz w:val="24"/>
-          <w:szCs w:val="24"/>
-          <w:lang w:val="vi-VN"/>
-        </w:rPr>
-        <w:sym w:font="Wingdings" w:char="F0E0"/>
-      </w:r>
-      <w:r>
-        <w:rPr>
-          <w:rFonts w:ascii="Times New Roman" w:hAnsi="Times New Roman" w:cs="Times New Roman"/>
-          <w:sz w:val="24"/>
-          <w:szCs w:val="24"/>
-          <w:lang w:val="vi-VN"/>
-        </w:rPr>
-        <w:t>She's cooking Chinese food</w:t>
-      </w:r>
-    </w:p>
-    <w:p>
-      <w:pPr>
-        <w:rPr>
-          <w:rFonts w:ascii="Times New Roman" w:hAnsi="Times New Roman" w:cs="Times New Roman"/>
-          <w:sz w:val="24"/>
-          <w:szCs w:val="24"/>
-          <w:lang w:val="vi-VN"/>
-        </w:rPr>
-      </w:pPr>
-      <w:r>
-        <w:rPr>
-          <w:rFonts w:ascii="Times New Roman" w:hAnsi="Times New Roman" w:cs="Times New Roman"/>
-          <w:sz w:val="24"/>
-          <w:szCs w:val="24"/>
-          <w:lang w:val="vi-VN"/>
-        </w:rPr>
-        <w:t>What's the man's father doing?</w:t>
-      </w:r>
-    </w:p>
-    <w:p>
-      <w:pPr>
-        <w:rPr>
-          <w:rFonts w:ascii="Times New Roman" w:hAnsi="Times New Roman" w:cs="Times New Roman"/>
-          <w:sz w:val="24"/>
-          <w:szCs w:val="24"/>
-          <w:lang w:val="vi-VN"/>
-        </w:rPr>
-      </w:pPr>
-      <w:r>
-        <w:rPr>
-          <w:rFonts w:ascii="Times New Roman" w:hAnsi="Times New Roman" w:cs="Times New Roman"/>
-          <w:sz w:val="24"/>
-          <w:szCs w:val="24"/>
-          <w:lang w:val="vi-VN"/>
-        </w:rPr>
-        <w:sym w:font="Wingdings" w:char="F0E0"/>
-      </w:r>
-      <w:r>
-        <w:rPr>
-          <w:rFonts w:ascii="Times New Roman" w:hAnsi="Times New Roman" w:cs="Times New Roman"/>
-          <w:sz w:val="24"/>
-          <w:szCs w:val="24"/>
-          <w:lang w:val="vi-VN"/>
-        </w:rPr>
-        <w:t>He's having lu</w:t>
-      </w:r>
-      <w:r>
-        <w:rPr>
-          <w:rFonts w:ascii="Times New Roman" w:hAnsi="Times New Roman" w:cs="Times New Roman"/>
-          <w:sz w:val="24"/>
-          <w:szCs w:val="24"/>
-        </w:rPr>
-        <w:t>n</w:t>
-      </w:r>
-      <w:r>
-        <w:rPr>
-          <w:rFonts w:ascii="Times New Roman" w:hAnsi="Times New Roman" w:cs="Times New Roman"/>
-          <w:sz w:val="24"/>
-          <w:szCs w:val="24"/>
-          <w:lang w:val="vi-VN"/>
-        </w:rPr>
-        <w:t>ch</w:t>
-      </w:r>
-    </w:p>
-    <w:p>
-      <w:pPr>
-        <w:rPr>
-          <w:rFonts w:ascii="Times New Roman" w:hAnsi="Times New Roman" w:cs="Times New Roman"/>
-          <w:sz w:val="24"/>
-          <w:szCs w:val="24"/>
-          <w:lang w:val="vi-VN"/>
-        </w:rPr>
-      </w:pPr>
-      <w:r>
-        <w:rPr>
-          <w:rFonts w:ascii="Times New Roman" w:hAnsi="Times New Roman" w:cs="Times New Roman"/>
-          <w:sz w:val="24"/>
-          <w:szCs w:val="24"/>
-          <w:lang w:val="vi-VN"/>
-        </w:rPr>
-        <w:t>What is Dan doing?</w:t>
-      </w:r>
-    </w:p>
-    <w:p>
-      <w:pPr>
-        <w:rPr>
-          <w:rFonts w:ascii="Times New Roman" w:hAnsi="Times New Roman" w:cs="Times New Roman"/>
-          <w:sz w:val="24"/>
-          <w:szCs w:val="24"/>
-          <w:lang w:val="vi-VN"/>
-        </w:rPr>
-      </w:pPr>
-      <w:r>
-        <w:rPr>
-          <w:rFonts w:ascii="Times New Roman" w:hAnsi="Times New Roman" w:cs="Times New Roman"/>
-          <w:sz w:val="24"/>
-          <w:szCs w:val="24"/>
-          <w:lang w:val="vi-VN"/>
-        </w:rPr>
-        <w:sym w:font="Wingdings" w:char="F0E0"/>
-      </w:r>
-      <w:r>
-        <w:rPr>
-          <w:rFonts w:ascii="Times New Roman" w:hAnsi="Times New Roman" w:cs="Times New Roman"/>
-          <w:sz w:val="24"/>
-          <w:szCs w:val="24"/>
-          <w:lang w:val="vi-VN"/>
-        </w:rPr>
-        <w:t>He's shopping with his brother</w:t>
-      </w:r>
-    </w:p>
-    <w:p>
-      <w:pPr>
-        <w:rPr>
-          <w:rFonts w:ascii="Times New Roman" w:hAnsi="Times New Roman" w:cs="Times New Roman"/>
-          <w:sz w:val="24"/>
-          <w:szCs w:val="24"/>
-          <w:lang w:val="vi-VN"/>
-        </w:rPr>
-      </w:pPr>
-      <w:r>
-        <w:rPr>
-          <w:rFonts w:ascii="Times New Roman" w:hAnsi="Times New Roman" w:cs="Times New Roman"/>
-          <w:sz w:val="24"/>
-          <w:szCs w:val="24"/>
-          <w:lang w:val="vi-VN"/>
-        </w:rPr>
-        <w:t>What does Michelle do on Monday afternoons?</w:t>
-      </w:r>
-    </w:p>
-    <w:p>
-      <w:pPr>
-        <w:rPr>
-          <w:rFonts w:ascii="Times New Roman" w:hAnsi="Times New Roman" w:cs="Times New Roman"/>
-          <w:sz w:val="24"/>
-          <w:szCs w:val="24"/>
-          <w:lang w:val="vi-VN"/>
-        </w:rPr>
-      </w:pPr>
-      <w:r>
-        <w:rPr>
-          <w:rFonts w:ascii="Times New Roman" w:hAnsi="Times New Roman" w:cs="Times New Roman"/>
-          <w:sz w:val="24"/>
-          <w:szCs w:val="24"/>
-          <w:lang w:val="vi-VN"/>
-        </w:rPr>
-        <w:sym w:font="Wingdings" w:char="F0E0"/>
-      </w:r>
-      <w:r>
-        <w:rPr>
-          <w:rFonts w:ascii="Times New Roman" w:hAnsi="Times New Roman" w:cs="Times New Roman"/>
-          <w:sz w:val="24"/>
-          <w:szCs w:val="24"/>
-          <w:lang w:val="vi-VN"/>
-        </w:rPr>
-        <w:t>She goes to cooking classes</w:t>
-      </w:r>
-    </w:p>
-    <w:p>
-      <w:pPr>
-        <w:rPr>
-          <w:rFonts w:ascii="Times New Roman" w:hAnsi="Times New Roman" w:cs="Times New Roman"/>
-          <w:sz w:val="24"/>
-          <w:szCs w:val="24"/>
-          <w:lang w:val="vi-VN"/>
-        </w:rPr>
-      </w:pPr>
-      <w:r>
-        <w:rPr>
-          <w:rFonts w:ascii="Times New Roman" w:hAnsi="Times New Roman" w:cs="Times New Roman"/>
-          <w:sz w:val="24"/>
-          <w:szCs w:val="24"/>
-          <w:lang w:val="vi-VN"/>
-        </w:rPr>
-        <w:t>What is James doing?</w:t>
-      </w:r>
-    </w:p>
-    <w:p>
-      <w:pPr>
-        <w:rPr>
-          <w:rFonts w:ascii="Times New Roman" w:hAnsi="Times New Roman" w:cs="Times New Roman"/>
-          <w:sz w:val="24"/>
-          <w:szCs w:val="24"/>
-          <w:lang w:val="vi-VN"/>
-        </w:rPr>
-      </w:pPr>
-      <w:r>
-        <w:rPr>
-          <w:rFonts w:ascii="Times New Roman" w:hAnsi="Times New Roman" w:cs="Times New Roman"/>
-          <w:sz w:val="24"/>
-          <w:szCs w:val="24"/>
-          <w:lang w:val="vi-VN"/>
-        </w:rPr>
-        <w:sym w:font="Wingdings" w:char="F0E0"/>
-      </w:r>
-      <w:r>
-        <w:rPr>
-          <w:rFonts w:ascii="Times New Roman" w:hAnsi="Times New Roman" w:cs="Times New Roman"/>
-          <w:sz w:val="24"/>
-          <w:szCs w:val="24"/>
-          <w:lang w:val="vi-VN"/>
-        </w:rPr>
-        <w:t>He's fixing the TV</w:t>
-      </w:r>
-    </w:p>
-    <w:p>
-      <w:pPr>
-        <w:rPr>
-          <w:rFonts w:ascii="Times New Roman" w:hAnsi="Times New Roman" w:cs="Times New Roman"/>
-          <w:sz w:val="24"/>
-          <w:szCs w:val="24"/>
-          <w:lang w:val="vi-VN"/>
-        </w:rPr>
-      </w:pPr>
-    </w:p>
-    <w:p>
-      <w:pPr>
-        <w:rPr>
-          <w:rFonts w:ascii="Times New Roman" w:hAnsi="Times New Roman" w:cs="Times New Roman"/>
-          <w:sz w:val="24"/>
-          <w:szCs w:val="24"/>
-          <w:lang w:val="vi-VN"/>
-        </w:rPr>
-      </w:pPr>
-      <w:r>
-        <w:rPr>
-          <w:rFonts w:ascii="Times New Roman" w:hAnsi="Times New Roman" w:cs="Times New Roman"/>
-          <w:sz w:val="24"/>
-          <w:szCs w:val="24"/>
-          <w:lang w:val="vi-VN"/>
-        </w:rPr>
-        <w:t>What is true about John?</w:t>
-      </w:r>
-    </w:p>
-    <w:p>
-      <w:pPr>
-        <w:rPr>
-          <w:rFonts w:ascii="Times New Roman" w:hAnsi="Times New Roman" w:cs="Times New Roman"/>
-          <w:sz w:val="24"/>
-          <w:szCs w:val="24"/>
-          <w:lang w:val="vi-VN"/>
-        </w:rPr>
-      </w:pPr>
-      <w:r>
-        <w:rPr>
-          <w:rFonts w:ascii="Times New Roman" w:hAnsi="Times New Roman" w:cs="Times New Roman"/>
-          <w:sz w:val="24"/>
-          <w:szCs w:val="24"/>
-          <w:lang w:val="vi-VN"/>
-        </w:rPr>
-        <w:sym w:font="Wingdings" w:char="F0E0"/>
-      </w:r>
-      <w:r>
-        <w:rPr>
-          <w:rFonts w:ascii="Times New Roman" w:hAnsi="Times New Roman" w:cs="Times New Roman"/>
-          <w:sz w:val="24"/>
-          <w:szCs w:val="24"/>
-          <w:lang w:val="vi-VN"/>
-        </w:rPr>
-        <w:t>He doen't like his work</w:t>
-      </w:r>
-    </w:p>
-    <w:p>
-      <w:pPr>
-        <w:rPr>
-          <w:rFonts w:ascii="Times New Roman" w:hAnsi="Times New Roman" w:cs="Times New Roman"/>
-          <w:sz w:val="24"/>
-          <w:szCs w:val="24"/>
-          <w:lang w:val="vi-VN"/>
-        </w:rPr>
-      </w:pPr>
-    </w:p>
-    <w:p>
-      <w:pPr>
-        <w:rPr>
-          <w:rFonts w:ascii="Times New Roman" w:hAnsi="Times New Roman" w:cs="Times New Roman"/>
-          <w:sz w:val="24"/>
-          <w:szCs w:val="24"/>
-          <w:lang w:val="vi-VN"/>
-        </w:rPr>
-      </w:pPr>
-      <w:r>
-        <w:rPr>
-          <w:rFonts w:ascii="Times New Roman" w:hAnsi="Times New Roman" w:cs="Times New Roman"/>
-          <w:sz w:val="24"/>
-          <w:szCs w:val="24"/>
-          <w:lang w:val="vi-VN"/>
-        </w:rPr>
-        <w:lastRenderedPageBreak/>
-        <w:t xml:space="preserve">14.1.2 </w:t>
-      </w:r>
-    </w:p>
-    <w:p>
-      <w:pPr>
-        <w:rPr>
-          <w:rFonts w:ascii="Times New Roman" w:hAnsi="Times New Roman" w:cs="Times New Roman"/>
-          <w:sz w:val="24"/>
-          <w:szCs w:val="24"/>
-          <w:lang w:val="vi-VN"/>
-        </w:rPr>
-      </w:pPr>
-      <w:r>
-        <w:rPr>
-          <w:rFonts w:ascii="Times New Roman" w:hAnsi="Times New Roman" w:cs="Times New Roman"/>
-          <w:sz w:val="24"/>
-          <w:szCs w:val="24"/>
-          <w:lang w:val="vi-VN"/>
-        </w:rPr>
-        <w:t>What have to do to be actor?</w:t>
-      </w:r>
-    </w:p>
-    <w:p>
-      <w:pPr>
-        <w:rPr>
-          <w:rFonts w:ascii="Times New Roman" w:hAnsi="Times New Roman" w:cs="Times New Roman"/>
-          <w:b/>
-          <w:sz w:val="24"/>
-          <w:szCs w:val="24"/>
-          <w:lang w:val="vi-VN"/>
-        </w:rPr>
-      </w:pPr>
-      <w:r>
-        <w:rPr>
-          <w:rFonts w:ascii="Times New Roman" w:hAnsi="Times New Roman" w:cs="Times New Roman"/>
-          <w:b/>
-          <w:sz w:val="24"/>
-          <w:szCs w:val="24"/>
-          <w:lang w:val="vi-VN"/>
-        </w:rPr>
-        <w:t>People take classes</w:t>
-      </w:r>
-    </w:p>
-    <w:p>
-      <w:pPr>
-        <w:rPr>
-          <w:rFonts w:ascii="Times New Roman" w:hAnsi="Times New Roman" w:cs="Times New Roman"/>
-          <w:sz w:val="24"/>
-          <w:szCs w:val="24"/>
-          <w:lang w:val="vi-VN"/>
-        </w:rPr>
-      </w:pPr>
-      <w:r>
-        <w:rPr>
-          <w:rFonts w:ascii="Times New Roman" w:hAnsi="Times New Roman" w:cs="Times New Roman"/>
-          <w:sz w:val="24"/>
-          <w:szCs w:val="24"/>
-          <w:lang w:val="vi-VN"/>
-        </w:rPr>
-        <w:t>What's people?</w:t>
-      </w:r>
-    </w:p>
-    <w:p>
-      <w:pPr>
-        <w:rPr>
-          <w:rFonts w:ascii="Times New Roman" w:hAnsi="Times New Roman" w:cs="Times New Roman"/>
-          <w:b/>
-          <w:sz w:val="24"/>
-          <w:szCs w:val="24"/>
-          <w:lang w:val="vi-VN"/>
-        </w:rPr>
-      </w:pPr>
-      <w:r>
-        <w:rPr>
-          <w:rFonts w:ascii="Times New Roman" w:hAnsi="Times New Roman" w:cs="Times New Roman"/>
-          <w:sz w:val="24"/>
-          <w:szCs w:val="24"/>
-          <w:lang w:val="vi-VN"/>
-        </w:rPr>
-        <w:t xml:space="preserve">All people: </w:t>
-      </w:r>
-      <w:r>
-        <w:rPr>
-          <w:rFonts w:ascii="Times New Roman" w:hAnsi="Times New Roman" w:cs="Times New Roman"/>
-          <w:b/>
-          <w:sz w:val="24"/>
-          <w:szCs w:val="24"/>
-          <w:lang w:val="vi-VN"/>
-        </w:rPr>
-        <w:t>m</w:t>
-      </w:r>
-      <w:r>
-        <w:rPr>
-          <w:rFonts w:ascii="Times New Roman" w:hAnsi="Times New Roman" w:cs="Times New Roman"/>
-          <w:b/>
-          <w:sz w:val="24"/>
-          <w:szCs w:val="24"/>
-          <w:lang w:val="vi-VN"/>
-        </w:rPr>
-        <w:t>e</w:t>
-      </w:r>
-      <w:r>
-        <w:rPr>
-          <w:rFonts w:ascii="Times New Roman" w:hAnsi="Times New Roman" w:cs="Times New Roman"/>
-          <w:b/>
-          <w:sz w:val="24"/>
-          <w:szCs w:val="24"/>
-          <w:lang w:val="vi-VN"/>
-        </w:rPr>
-        <w:t>n, women, boy</w:t>
-      </w:r>
-      <w:r>
-        <w:rPr>
-          <w:rFonts w:ascii="Times New Roman" w:hAnsi="Times New Roman" w:cs="Times New Roman"/>
-          <w:b/>
-          <w:sz w:val="24"/>
-          <w:szCs w:val="24"/>
-          <w:lang w:val="vi-VN"/>
-        </w:rPr>
-        <w:t>s</w:t>
-      </w:r>
-      <w:r>
-        <w:rPr>
-          <w:rFonts w:ascii="Times New Roman" w:hAnsi="Times New Roman" w:cs="Times New Roman"/>
-          <w:b/>
-          <w:sz w:val="24"/>
-          <w:szCs w:val="24"/>
-          <w:lang w:val="vi-VN"/>
-        </w:rPr>
-        <w:t>, girl</w:t>
-      </w:r>
-      <w:r>
-        <w:rPr>
-          <w:rFonts w:ascii="Times New Roman" w:hAnsi="Times New Roman" w:cs="Times New Roman"/>
-          <w:b/>
-          <w:sz w:val="24"/>
-          <w:szCs w:val="24"/>
-          <w:lang w:val="vi-VN"/>
-        </w:rPr>
-        <w:t>s</w:t>
-      </w:r>
-    </w:p>
-    <w:p>
-      <w:pPr>
-        <w:rPr>
-          <w:rFonts w:ascii="Times New Roman" w:hAnsi="Times New Roman" w:cs="Times New Roman"/>
-          <w:b/>
-          <w:sz w:val="24"/>
-          <w:szCs w:val="24"/>
-          <w:lang w:val="vi-VN"/>
-        </w:rPr>
-      </w:pPr>
-      <w:r>
-        <w:rPr>
-          <w:rFonts w:ascii="Times New Roman" w:hAnsi="Times New Roman" w:cs="Times New Roman"/>
-          <w:b/>
-          <w:sz w:val="24"/>
-          <w:szCs w:val="24"/>
-          <w:lang w:val="vi-VN"/>
-        </w:rPr>
-        <w:t xml:space="preserve">Children can take classes with </w:t>
-      </w:r>
-      <w:bookmarkStart w:id="6" w:name="OLE_LINK7"/>
-      <w:bookmarkStart w:id="7" w:name="OLE_LINK8"/>
-      <w:bookmarkStart w:id="8" w:name="OLE_LINK9"/>
-      <w:r>
-        <w:rPr>
-          <w:rFonts w:ascii="Times New Roman" w:hAnsi="Times New Roman" w:cs="Times New Roman"/>
-          <w:b/>
-          <w:sz w:val="24"/>
-          <w:szCs w:val="24"/>
-          <w:lang w:val="vi-VN"/>
-        </w:rPr>
-        <w:t>adults</w:t>
-      </w:r>
-      <w:bookmarkEnd w:id="6"/>
-      <w:bookmarkEnd w:id="7"/>
-      <w:bookmarkEnd w:id="8"/>
-      <w:r>
-        <w:rPr>
-          <w:rFonts w:ascii="Times New Roman" w:hAnsi="Times New Roman" w:cs="Times New Roman"/>
-          <w:b/>
-          <w:sz w:val="24"/>
-          <w:szCs w:val="24"/>
-          <w:lang w:val="vi-VN"/>
-        </w:rPr>
-        <w:t>?</w:t>
-      </w:r>
-      <w:r>
-        <w:rPr>
-          <w:rFonts w:ascii="Times New Roman" w:hAnsi="Times New Roman" w:cs="Times New Roman"/>
-          <w:b/>
-          <w:sz w:val="24"/>
-          <w:szCs w:val="24"/>
-          <w:lang w:val="vi-VN"/>
-        </w:rPr>
-        <w:tab/>
-      </w:r>
-      <w:r>
-        <w:rPr>
-          <w:rFonts w:ascii="Arial" w:hAnsi="Arial" w:cs="Arial"/>
-          <w:spacing w:val="2"/>
-          <w:sz w:val="26"/>
-          <w:szCs w:val="26"/>
-          <w:shd w:val="clear" w:color="auto" w:fill="FFFFFF"/>
-        </w:rPr>
-        <w:t>/</w:t>
-      </w:r>
-      <w:proofErr w:type="spellStart"/>
-      <w:r>
-        <w:rPr>
-          <w:rStyle w:val="ipa"/>
-          <w:rFonts w:ascii="Arial" w:hAnsi="Arial" w:cs="Arial"/>
-          <w:spacing w:val="2"/>
-          <w:sz w:val="26"/>
-          <w:szCs w:val="26"/>
-          <w:shd w:val="clear" w:color="auto" w:fill="FFFFFF"/>
-        </w:rPr>
-        <w:t>əˈdʌlt</w:t>
-      </w:r>
-      <w:proofErr w:type="spellEnd"/>
-      <w:r>
-        <w:rPr>
-          <w:rFonts w:ascii="Arial" w:hAnsi="Arial" w:cs="Arial"/>
-          <w:spacing w:val="2"/>
-          <w:sz w:val="26"/>
-          <w:szCs w:val="26"/>
-          <w:shd w:val="clear" w:color="auto" w:fill="FFFFFF"/>
-        </w:rPr>
         <w:t>/</w:t>
       </w:r>
     </w:p>
@@ -2395,40 +2300,43 @@
           <w:sz w:val="24"/>
           <w:szCs w:val="24"/>
         </w:rPr>
-        <w:t xml:space="preserve">     </w:t>
+        <w:t xml:space="preserve">    </w:t>
       </w:r>
       <w:r>
         <w:rPr>
           <w:rFonts w:ascii="Arial" w:hAnsi="Arial" w:cs="Arial"/>
-          <w:spacing w:val="2"/>
-          <w:sz w:val="26"/>
-          <w:szCs w:val="26"/>
+          <w:color w:val="000000"/>
+          <w:sz w:val="20"/>
+          <w:szCs w:val="20"/>
           <w:shd w:val="clear" w:color="auto" w:fill="FFFFFF"/>
         </w:rPr>
-        <w:t>/</w:t>
-      </w:r>
-      <w:proofErr w:type="spellStart"/>
-      <w:r>
-        <w:rPr>
-          <w:rStyle w:val="ipa"/>
+        <w:t>kỳ dị</w:t>
+      </w:r>
+      <w:r>
+        <w:rPr>
           <w:rFonts w:ascii="Arial" w:hAnsi="Arial" w:cs="Arial"/>
-          <w:spacing w:val="2"/>
-          <w:sz w:val="26"/>
-          <w:szCs w:val="26"/>
+          <w:color w:val="000000"/>
+          <w:sz w:val="20"/>
+          <w:szCs w:val="20"/>
           <w:shd w:val="clear" w:color="auto" w:fill="FFFFFF"/>
         </w:rPr>
-        <w:t>wɪrd</w:t>
-      </w:r>
-      <w:proofErr w:type="spellEnd"/>
+        <w:t xml:space="preserve"> </w:t>
+      </w:r>
+      <w:r>
+        <w:rPr>
+          <w:rFonts w:ascii="Times New Roman" w:hAnsi="Times New Roman" w:cs="Times New Roman"/>
+          <w:sz w:val="24"/>
+          <w:szCs w:val="24"/>
+        </w:rPr>
+        <w:t xml:space="preserve"> </w:t>
+      </w:r>
       <w:r>
         <w:rPr>
           <w:rFonts w:ascii="Arial" w:hAnsi="Arial" w:cs="Arial"/>
-          <w:spacing w:val="2"/>
-          <w:sz w:val="26"/>
-          <w:szCs w:val="26"/>
+          <w:color w:val="000000"/>
           <w:shd w:val="clear" w:color="auto" w:fill="FFFFFF"/>
         </w:rPr>
-        <w:t>/</w:t>
+        <w:t>/wɪəd/</w:t>
       </w:r>
     </w:p>
     <w:p>
@@ -2627,6 +2535,35 @@
           <w:lang w:val="vi-VN"/>
         </w:rPr>
         <w:t>There are acting classes, because it’s very difficult</w:t>
+      </w:r>
+      <w:r>
+        <w:rPr>
+          <w:rFonts w:ascii="Times New Roman" w:hAnsi="Times New Roman" w:cs="Times New Roman"/>
+          <w:b/>
+          <w:sz w:val="24"/>
+          <w:szCs w:val="24"/>
+          <w:lang w:val="vi-VN"/>
+        </w:rPr>
+        <w:tab/>
+      </w:r>
+      <w:r>
+        <w:rPr>
+          <w:rFonts w:ascii="Times New Roman" w:hAnsi="Times New Roman" w:cs="Times New Roman"/>
+          <w:b/>
+          <w:sz w:val="24"/>
+          <w:szCs w:val="24"/>
+          <w:lang w:val="vi-VN"/>
+        </w:rPr>
+        <w:tab/>
+      </w:r>
+      <w:r>
+        <w:rPr>
+          <w:rStyle w:val="phoneticspelling"/>
+          <w:rFonts w:ascii="Arial" w:hAnsi="Arial" w:cs="Arial"/>
+          <w:color w:val="000000"/>
+          <w:shd w:val="clear" w:color="auto" w:fill="FFFFFF"/>
+        </w:rPr>
+        <w:t>/ˈdɪfɪk(ə)lt/</w:t>
       </w:r>
     </w:p>
     <w:p>
@@ -4754,25 +4691,7 @@
           <w:sz w:val="24"/>
           <w:szCs w:val="24"/>
         </w:rPr>
-        <w:t xml:space="preserve">, </w:t>
-      </w:r>
-      <w:proofErr w:type="gramStart"/>
-      <w:r>
-        <w:rPr>
-          <w:rFonts w:ascii="Times New Roman" w:hAnsi="Times New Roman" w:cs="Times New Roman"/>
-          <w:sz w:val="24"/>
-          <w:szCs w:val="24"/>
-        </w:rPr>
-        <w:t>Is</w:t>
-      </w:r>
-      <w:proofErr w:type="gramEnd"/>
-      <w:r>
-        <w:rPr>
-          <w:rFonts w:ascii="Times New Roman" w:hAnsi="Times New Roman" w:cs="Times New Roman"/>
-          <w:sz w:val="24"/>
-          <w:szCs w:val="24"/>
-        </w:rPr>
-        <w:t xml:space="preserve"> it </w:t>
+        <w:t xml:space="preserve">, Is it </w:t>
       </w:r>
       <w:r>
         <w:rPr>
@@ -4931,7 +4850,6 @@
           <w:szCs w:val="24"/>
         </w:rPr>
       </w:pPr>
-      <w:proofErr w:type="gramStart"/>
       <w:r>
         <w:rPr>
           <w:rFonts w:ascii="Times New Roman" w:hAnsi="Times New Roman" w:cs="Times New Roman"/>
@@ -4946,16 +4864,7 @@
           <w:sz w:val="24"/>
           <w:szCs w:val="24"/>
         </w:rPr>
-        <w:t>lasses  are</w:t>
-      </w:r>
-      <w:proofErr w:type="gramEnd"/>
-      <w:r>
-        <w:rPr>
-          <w:rFonts w:ascii="Times New Roman" w:hAnsi="Times New Roman" w:cs="Times New Roman"/>
-          <w:sz w:val="24"/>
-          <w:szCs w:val="24"/>
-        </w:rPr>
-        <w:t xml:space="preserve"> 3 days per week </w:t>
+        <w:t xml:space="preserve">lasses  are 3 days per week </w:t>
       </w:r>
       <w:r>
         <w:rPr>
@@ -5523,23 +5432,13 @@
           <w:szCs w:val="24"/>
         </w:rPr>
       </w:pPr>
-      <w:proofErr w:type="spellStart"/>
-      <w:r>
-        <w:rPr>
-          <w:rFonts w:ascii="Times New Roman" w:hAnsi="Times New Roman" w:cs="Times New Roman"/>
-          <w:sz w:val="24"/>
-          <w:szCs w:val="24"/>
-        </w:rPr>
-        <w:t>Shen</w:t>
-      </w:r>
-      <w:proofErr w:type="spellEnd"/>
-      <w:r>
-        <w:rPr>
-          <w:rFonts w:ascii="Times New Roman" w:hAnsi="Times New Roman" w:cs="Times New Roman"/>
-          <w:sz w:val="24"/>
-          <w:szCs w:val="24"/>
-        </w:rPr>
-        <w:t xml:space="preserve">: </w:t>
+      <w:r>
+        <w:rPr>
+          <w:rFonts w:ascii="Times New Roman" w:hAnsi="Times New Roman" w:cs="Times New Roman"/>
+          <w:sz w:val="24"/>
+          <w:szCs w:val="24"/>
+        </w:rPr>
+        <w:t xml:space="preserve">Shen: </w:t>
       </w:r>
       <w:r>
         <w:rPr>
@@ -5708,7 +5607,25 @@
           <w:sz w:val="24"/>
           <w:szCs w:val="24"/>
         </w:rPr>
-        <w:t>Franco: What is Bridget doing?</w:t>
+        <w:t xml:space="preserve">Franco: What is </w:t>
+      </w:r>
+      <w:r>
+        <w:rPr>
+          <w:rFonts w:ascii="Times New Roman" w:hAnsi="Times New Roman" w:cs="Times New Roman"/>
+          <w:sz w:val="24"/>
+          <w:szCs w:val="24"/>
+        </w:rPr>
+        <w:t>She</w:t>
+      </w:r>
+      <w:bookmarkStart w:id="12" w:name="_GoBack"/>
+      <w:bookmarkEnd w:id="12"/>
+      <w:r>
+        <w:rPr>
+          <w:rFonts w:ascii="Times New Roman" w:hAnsi="Times New Roman" w:cs="Times New Roman"/>
+          <w:sz w:val="24"/>
+          <w:szCs w:val="24"/>
+        </w:rPr>
+        <w:t xml:space="preserve"> doing?</w:t>
       </w:r>
     </w:p>
     <w:p>
@@ -6075,60 +5992,24 @@
           <w:sz w:val="24"/>
           <w:szCs w:val="24"/>
         </w:rPr>
-        <w:t xml:space="preserve">1 Mrs. Berry: </w:t>
-      </w:r>
-      <w:proofErr w:type="spellStart"/>
-      <w:r>
-        <w:rPr>
-          <w:rFonts w:ascii="Times New Roman" w:hAnsi="Times New Roman" w:cs="Times New Roman"/>
-          <w:sz w:val="24"/>
-          <w:szCs w:val="24"/>
-        </w:rPr>
-        <w:t>Sofi</w:t>
-      </w:r>
-      <w:proofErr w:type="spellEnd"/>
-      <w:r>
-        <w:rPr>
-          <w:rFonts w:ascii="Times New Roman" w:hAnsi="Times New Roman" w:cs="Times New Roman"/>
-          <w:sz w:val="24"/>
-          <w:szCs w:val="24"/>
-        </w:rPr>
-        <w:t>, can I have a chair?</w:t>
-      </w:r>
-    </w:p>
-    <w:p>
-      <w:pPr>
-        <w:rPr>
-          <w:rFonts w:ascii="Times New Roman" w:hAnsi="Times New Roman" w:cs="Times New Roman"/>
-          <w:sz w:val="24"/>
-          <w:szCs w:val="24"/>
-        </w:rPr>
-      </w:pPr>
-      <w:r>
-        <w:rPr>
-          <w:rFonts w:ascii="Times New Roman" w:hAnsi="Times New Roman" w:cs="Times New Roman"/>
-          <w:sz w:val="24"/>
-          <w:szCs w:val="24"/>
-        </w:rPr>
-        <w:t xml:space="preserve">   </w:t>
-      </w:r>
-      <w:proofErr w:type="spellStart"/>
-      <w:r>
-        <w:rPr>
-          <w:rFonts w:ascii="Times New Roman" w:hAnsi="Times New Roman" w:cs="Times New Roman"/>
-          <w:sz w:val="24"/>
-          <w:szCs w:val="24"/>
-        </w:rPr>
-        <w:t>Sofi</w:t>
-      </w:r>
-      <w:proofErr w:type="spellEnd"/>
-      <w:r>
-        <w:rPr>
-          <w:rFonts w:ascii="Times New Roman" w:hAnsi="Times New Roman" w:cs="Times New Roman"/>
-          <w:sz w:val="24"/>
-          <w:szCs w:val="24"/>
-        </w:rPr>
-        <w:t>: Of course.</w:t>
+        <w:t>1 Mrs. Berry: Sofi, can I have a chair?</w:t>
+      </w:r>
+    </w:p>
+    <w:p>
+      <w:pPr>
+        <w:rPr>
+          <w:rFonts w:ascii="Times New Roman" w:hAnsi="Times New Roman" w:cs="Times New Roman"/>
+          <w:sz w:val="24"/>
+          <w:szCs w:val="24"/>
+        </w:rPr>
+      </w:pPr>
+      <w:r>
+        <w:rPr>
+          <w:rFonts w:ascii="Times New Roman" w:hAnsi="Times New Roman" w:cs="Times New Roman"/>
+          <w:sz w:val="24"/>
+          <w:szCs w:val="24"/>
+        </w:rPr>
+        <w:t xml:space="preserve">   Sofi: Of course.</w:t>
       </w:r>
     </w:p>
     <w:p>
@@ -6162,25 +6043,7 @@
           <w:sz w:val="24"/>
           <w:szCs w:val="24"/>
         </w:rPr>
-        <w:t xml:space="preserve">3 </w:t>
-      </w:r>
-      <w:proofErr w:type="spellStart"/>
-      <w:r>
-        <w:rPr>
-          <w:rFonts w:ascii="Times New Roman" w:hAnsi="Times New Roman" w:cs="Times New Roman"/>
-          <w:sz w:val="24"/>
-          <w:szCs w:val="24"/>
-        </w:rPr>
-        <w:t>Shen</w:t>
-      </w:r>
-      <w:proofErr w:type="spellEnd"/>
-      <w:r>
-        <w:rPr>
-          <w:rFonts w:ascii="Times New Roman" w:hAnsi="Times New Roman" w:cs="Times New Roman"/>
-          <w:sz w:val="24"/>
-          <w:szCs w:val="24"/>
-        </w:rPr>
-        <w:t>: Benny, these man are waiting for you.</w:t>
+        <w:t>3 Shen: Benny, these man are waiting for you.</w:t>
       </w:r>
     </w:p>
     <w:p>
@@ -6248,25 +6111,7 @@
           <w:sz w:val="24"/>
           <w:szCs w:val="24"/>
         </w:rPr>
-        <w:t xml:space="preserve">--&gt; </w:t>
-      </w:r>
-      <w:proofErr w:type="gramStart"/>
-      <w:r>
-        <w:rPr>
-          <w:rFonts w:ascii="Times New Roman" w:hAnsi="Times New Roman" w:cs="Times New Roman"/>
-          <w:sz w:val="24"/>
-          <w:szCs w:val="24"/>
-        </w:rPr>
-        <w:t>In</w:t>
-      </w:r>
-      <w:proofErr w:type="gramEnd"/>
-      <w:r>
-        <w:rPr>
-          <w:rFonts w:ascii="Times New Roman" w:hAnsi="Times New Roman" w:cs="Times New Roman"/>
-          <w:sz w:val="24"/>
-          <w:szCs w:val="24"/>
-        </w:rPr>
-        <w:t xml:space="preserve"> the kitchen</w:t>
+        <w:t>--&gt; In the kitchen</w:t>
       </w:r>
     </w:p>
     <w:p>
@@ -6296,41 +6141,13 @@
           <w:szCs w:val="24"/>
         </w:rPr>
       </w:pPr>
-      <w:proofErr w:type="spellStart"/>
-      <w:r>
-        <w:rPr>
-          <w:rFonts w:ascii="Times New Roman" w:hAnsi="Times New Roman" w:cs="Times New Roman"/>
-          <w:sz w:val="24"/>
-          <w:szCs w:val="24"/>
-        </w:rPr>
-        <w:t>Sofi</w:t>
-      </w:r>
-      <w:proofErr w:type="spellEnd"/>
-      <w:r>
-        <w:rPr>
-          <w:rFonts w:ascii="Times New Roman" w:hAnsi="Times New Roman" w:cs="Times New Roman"/>
-          <w:sz w:val="24"/>
-          <w:szCs w:val="24"/>
-        </w:rPr>
-        <w:t xml:space="preserve">: Hi, Danielle. What (1) are you </w:t>
-      </w:r>
-      <w:proofErr w:type="gramStart"/>
-      <w:r>
-        <w:rPr>
-          <w:rFonts w:ascii="Times New Roman" w:hAnsi="Times New Roman" w:cs="Times New Roman"/>
-          <w:sz w:val="24"/>
-          <w:szCs w:val="24"/>
-        </w:rPr>
-        <w:t>doing(</w:t>
-      </w:r>
-      <w:proofErr w:type="gramEnd"/>
-      <w:r>
-        <w:rPr>
-          <w:rFonts w:ascii="Times New Roman" w:hAnsi="Times New Roman" w:cs="Times New Roman"/>
-          <w:sz w:val="24"/>
-          <w:szCs w:val="24"/>
-        </w:rPr>
-        <w:t>you / do)?</w:t>
+      <w:r>
+        <w:rPr>
+          <w:rFonts w:ascii="Times New Roman" w:hAnsi="Times New Roman" w:cs="Times New Roman"/>
+          <w:sz w:val="24"/>
+          <w:szCs w:val="24"/>
+        </w:rPr>
+        <w:t>Sofi: Hi, Danielle. What (1) are you doing(you / do)?</w:t>
       </w:r>
     </w:p>
     <w:p>
@@ -6358,23 +6175,13 @@
           <w:szCs w:val="24"/>
         </w:rPr>
       </w:pPr>
-      <w:proofErr w:type="spellStart"/>
-      <w:r>
-        <w:rPr>
-          <w:rFonts w:ascii="Times New Roman" w:hAnsi="Times New Roman" w:cs="Times New Roman"/>
-          <w:sz w:val="24"/>
-          <w:szCs w:val="24"/>
-        </w:rPr>
-        <w:t>Sofi</w:t>
-      </w:r>
-      <w:proofErr w:type="spellEnd"/>
-      <w:r>
-        <w:rPr>
-          <w:rFonts w:ascii="Times New Roman" w:hAnsi="Times New Roman" w:cs="Times New Roman"/>
-          <w:sz w:val="24"/>
-          <w:szCs w:val="24"/>
-        </w:rPr>
-        <w:t>: Yes! Who is this girl?</w:t>
+      <w:r>
+        <w:rPr>
+          <w:rFonts w:ascii="Times New Roman" w:hAnsi="Times New Roman" w:cs="Times New Roman"/>
+          <w:sz w:val="24"/>
+          <w:szCs w:val="24"/>
+        </w:rPr>
+        <w:t>Sofi: Yes! Who is this girl?</w:t>
       </w:r>
     </w:p>
     <w:p>
@@ -6402,7 +6209,6 @@
           <w:szCs w:val="24"/>
         </w:rPr>
       </w:pPr>
-      <w:proofErr w:type="spellStart"/>
       <w:r>
         <w:rPr>
           <w:rFonts w:ascii="Times New Roman" w:hAnsi="Times New Roman" w:cs="Times New Roman"/>
@@ -6410,34 +6216,7 @@
           <w:szCs w:val="24"/>
         </w:rPr>
         <w:lastRenderedPageBreak/>
-        <w:t>Sofi</w:t>
-      </w:r>
-      <w:proofErr w:type="spellEnd"/>
-      <w:r>
-        <w:rPr>
-          <w:rFonts w:ascii="Times New Roman" w:hAnsi="Times New Roman" w:cs="Times New Roman"/>
-          <w:sz w:val="24"/>
-          <w:szCs w:val="24"/>
-        </w:rPr>
-        <w:t>: What (3) is she doing (</w:t>
-      </w:r>
-      <w:proofErr w:type="gramStart"/>
-      <w:r>
-        <w:rPr>
-          <w:rFonts w:ascii="Times New Roman" w:hAnsi="Times New Roman" w:cs="Times New Roman"/>
-          <w:sz w:val="24"/>
-          <w:szCs w:val="24"/>
-        </w:rPr>
-        <w:t>she</w:t>
-      </w:r>
-      <w:proofErr w:type="gramEnd"/>
-      <w:r>
-        <w:rPr>
-          <w:rFonts w:ascii="Times New Roman" w:hAnsi="Times New Roman" w:cs="Times New Roman"/>
-          <w:sz w:val="24"/>
-          <w:szCs w:val="24"/>
-        </w:rPr>
-        <w:t xml:space="preserve"> / do)?</w:t>
+        <w:t>Sofi: What (3) is she doing (she / do)?</w:t>
       </w:r>
     </w:p>
     <w:p>
@@ -6465,147 +6244,81 @@
           <w:szCs w:val="24"/>
         </w:rPr>
       </w:pPr>
-      <w:proofErr w:type="spellStart"/>
-      <w:r>
-        <w:rPr>
-          <w:rFonts w:ascii="Times New Roman" w:hAnsi="Times New Roman" w:cs="Times New Roman"/>
-          <w:sz w:val="24"/>
-          <w:szCs w:val="24"/>
-        </w:rPr>
-        <w:t>Sofi</w:t>
-      </w:r>
-      <w:proofErr w:type="spellEnd"/>
-      <w:r>
-        <w:rPr>
-          <w:rFonts w:ascii="Times New Roman" w:hAnsi="Times New Roman" w:cs="Times New Roman"/>
-          <w:sz w:val="24"/>
-          <w:szCs w:val="24"/>
-        </w:rPr>
-        <w:t>: And who is this?</w:t>
-      </w:r>
-    </w:p>
-    <w:p>
-      <w:pPr>
-        <w:rPr>
-          <w:rFonts w:ascii="Times New Roman" w:hAnsi="Times New Roman" w:cs="Times New Roman"/>
-          <w:sz w:val="24"/>
-          <w:szCs w:val="24"/>
-        </w:rPr>
-      </w:pPr>
-      <w:r>
-        <w:rPr>
-          <w:rFonts w:ascii="Times New Roman" w:hAnsi="Times New Roman" w:cs="Times New Roman"/>
-          <w:sz w:val="24"/>
-          <w:szCs w:val="24"/>
-        </w:rPr>
-        <w:t xml:space="preserve">Danielle: That's my father. He (6) is sleeping (sleep). Do you have any pictures, </w:t>
-      </w:r>
-      <w:proofErr w:type="spellStart"/>
-      <w:r>
-        <w:rPr>
-          <w:rFonts w:ascii="Times New Roman" w:hAnsi="Times New Roman" w:cs="Times New Roman"/>
-          <w:sz w:val="24"/>
-          <w:szCs w:val="24"/>
-        </w:rPr>
-        <w:t>Sofi</w:t>
-      </w:r>
-      <w:proofErr w:type="spellEnd"/>
-      <w:r>
-        <w:rPr>
-          <w:rFonts w:ascii="Times New Roman" w:hAnsi="Times New Roman" w:cs="Times New Roman"/>
-          <w:sz w:val="24"/>
-          <w:szCs w:val="24"/>
-        </w:rPr>
-        <w:t>?</w:t>
-      </w:r>
-    </w:p>
-    <w:p>
-      <w:pPr>
-        <w:rPr>
-          <w:rFonts w:ascii="Times New Roman" w:hAnsi="Times New Roman" w:cs="Times New Roman"/>
-          <w:sz w:val="24"/>
-          <w:szCs w:val="24"/>
-        </w:rPr>
-      </w:pPr>
-      <w:proofErr w:type="spellStart"/>
-      <w:r>
-        <w:rPr>
-          <w:rFonts w:ascii="Times New Roman" w:hAnsi="Times New Roman" w:cs="Times New Roman"/>
-          <w:sz w:val="24"/>
-          <w:szCs w:val="24"/>
-        </w:rPr>
-        <w:t>Sofi</w:t>
-      </w:r>
-      <w:proofErr w:type="spellEnd"/>
-      <w:r>
-        <w:rPr>
-          <w:rFonts w:ascii="Times New Roman" w:hAnsi="Times New Roman" w:cs="Times New Roman"/>
-          <w:sz w:val="24"/>
-          <w:szCs w:val="24"/>
-        </w:rPr>
-        <w:t>: Yes, I have a picture of my friend and me. Look, we (7) are drinking (drink) coffee. And here is a picture of my other friend, Natalie.</w:t>
-      </w:r>
-    </w:p>
-    <w:p>
-      <w:pPr>
-        <w:rPr>
-          <w:rFonts w:ascii="Times New Roman" w:hAnsi="Times New Roman" w:cs="Times New Roman"/>
-          <w:sz w:val="24"/>
-          <w:szCs w:val="24"/>
-        </w:rPr>
-      </w:pPr>
-      <w:r>
-        <w:rPr>
-          <w:rFonts w:ascii="Times New Roman" w:hAnsi="Times New Roman" w:cs="Times New Roman"/>
-          <w:sz w:val="24"/>
-          <w:szCs w:val="24"/>
-        </w:rPr>
-        <w:t>Danielle: What (8) is she doing (</w:t>
-      </w:r>
-      <w:proofErr w:type="gramStart"/>
-      <w:r>
-        <w:rPr>
-          <w:rFonts w:ascii="Times New Roman" w:hAnsi="Times New Roman" w:cs="Times New Roman"/>
-          <w:sz w:val="24"/>
-          <w:szCs w:val="24"/>
-        </w:rPr>
-        <w:t>she</w:t>
-      </w:r>
-      <w:proofErr w:type="gramEnd"/>
-      <w:r>
-        <w:rPr>
-          <w:rFonts w:ascii="Times New Roman" w:hAnsi="Times New Roman" w:cs="Times New Roman"/>
-          <w:sz w:val="24"/>
-          <w:szCs w:val="24"/>
-        </w:rPr>
-        <w:t xml:space="preserve"> / do)?</w:t>
-      </w:r>
-    </w:p>
-    <w:p>
-      <w:pPr>
-        <w:rPr>
-          <w:rFonts w:ascii="Times New Roman" w:hAnsi="Times New Roman" w:cs="Times New Roman"/>
-          <w:sz w:val="24"/>
-          <w:szCs w:val="24"/>
-        </w:rPr>
-      </w:pPr>
-      <w:proofErr w:type="spellStart"/>
-      <w:r>
-        <w:rPr>
-          <w:rFonts w:ascii="Times New Roman" w:hAnsi="Times New Roman" w:cs="Times New Roman"/>
-          <w:sz w:val="24"/>
-          <w:szCs w:val="24"/>
-        </w:rPr>
-        <w:t>Sofi</w:t>
-      </w:r>
-      <w:proofErr w:type="spellEnd"/>
-      <w:r>
-        <w:rPr>
-          <w:rFonts w:ascii="Times New Roman" w:hAnsi="Times New Roman" w:cs="Times New Roman"/>
-          <w:sz w:val="24"/>
-          <w:szCs w:val="24"/>
-        </w:rPr>
-        <w:t>: She (9) is fixing (fix) her bicycle.</w:t>
+      <w:r>
+        <w:rPr>
+          <w:rFonts w:ascii="Times New Roman" w:hAnsi="Times New Roman" w:cs="Times New Roman"/>
+          <w:sz w:val="24"/>
+          <w:szCs w:val="24"/>
+        </w:rPr>
+        <w:t>Sofi: And who is this?</w:t>
+      </w:r>
+    </w:p>
+    <w:p>
+      <w:pPr>
+        <w:rPr>
+          <w:rFonts w:ascii="Times New Roman" w:hAnsi="Times New Roman" w:cs="Times New Roman"/>
+          <w:sz w:val="24"/>
+          <w:szCs w:val="24"/>
+        </w:rPr>
+      </w:pPr>
+      <w:r>
+        <w:rPr>
+          <w:rFonts w:ascii="Times New Roman" w:hAnsi="Times New Roman" w:cs="Times New Roman"/>
+          <w:sz w:val="24"/>
+          <w:szCs w:val="24"/>
+        </w:rPr>
+        <w:t>Danielle: That's my father. He (6) is sleeping (sleep). Do you have any pictures, Sofi?</w:t>
+      </w:r>
+    </w:p>
+    <w:p>
+      <w:pPr>
+        <w:rPr>
+          <w:rFonts w:ascii="Times New Roman" w:hAnsi="Times New Roman" w:cs="Times New Roman"/>
+          <w:sz w:val="24"/>
+          <w:szCs w:val="24"/>
+        </w:rPr>
+      </w:pPr>
+      <w:r>
+        <w:rPr>
+          <w:rFonts w:ascii="Times New Roman" w:hAnsi="Times New Roman" w:cs="Times New Roman"/>
+          <w:sz w:val="24"/>
+          <w:szCs w:val="24"/>
+        </w:rPr>
+        <w:t>Sofi: Yes, I have a picture of my friend and me. Look, we (7) are drinking (drink) coffee. And here is a picture of my other friend, Natalie.</w:t>
+      </w:r>
+    </w:p>
+    <w:p>
+      <w:pPr>
+        <w:rPr>
+          <w:rFonts w:ascii="Times New Roman" w:hAnsi="Times New Roman" w:cs="Times New Roman"/>
+          <w:sz w:val="24"/>
+          <w:szCs w:val="24"/>
+        </w:rPr>
+      </w:pPr>
+      <w:r>
+        <w:rPr>
+          <w:rFonts w:ascii="Times New Roman" w:hAnsi="Times New Roman" w:cs="Times New Roman"/>
+          <w:sz w:val="24"/>
+          <w:szCs w:val="24"/>
+        </w:rPr>
+        <w:t>Danielle: What (8) is she doing (she / do)?</w:t>
+      </w:r>
+    </w:p>
+    <w:p>
+      <w:pPr>
+        <w:rPr>
+          <w:rFonts w:ascii="Times New Roman" w:hAnsi="Times New Roman" w:cs="Times New Roman"/>
+          <w:sz w:val="24"/>
+          <w:szCs w:val="24"/>
+        </w:rPr>
+      </w:pPr>
+      <w:r>
+        <w:rPr>
+          <w:rFonts w:ascii="Times New Roman" w:hAnsi="Times New Roman" w:cs="Times New Roman"/>
+          <w:sz w:val="24"/>
+          <w:szCs w:val="24"/>
+        </w:rPr>
+        <w:t>Sofi: She (9) is fixing (fix) her bicycle.</w:t>
       </w:r>
     </w:p>
     <w:p>
@@ -6746,60 +6459,24 @@
           <w:sz w:val="24"/>
           <w:szCs w:val="24"/>
         </w:rPr>
-        <w:t xml:space="preserve">2 </w:t>
-      </w:r>
-      <w:proofErr w:type="spellStart"/>
-      <w:r>
-        <w:rPr>
-          <w:rFonts w:ascii="Times New Roman" w:hAnsi="Times New Roman" w:cs="Times New Roman"/>
-          <w:sz w:val="24"/>
-          <w:szCs w:val="24"/>
-        </w:rPr>
-        <w:t>Shen</w:t>
-      </w:r>
-      <w:proofErr w:type="spellEnd"/>
-      <w:r>
-        <w:rPr>
-          <w:rFonts w:ascii="Times New Roman" w:hAnsi="Times New Roman" w:cs="Times New Roman"/>
-          <w:sz w:val="24"/>
-          <w:szCs w:val="24"/>
-        </w:rPr>
-        <w:t xml:space="preserve"> / work / on his computer</w:t>
-      </w:r>
-    </w:p>
-    <w:p>
-      <w:pPr>
-        <w:rPr>
-          <w:rFonts w:ascii="Times New Roman" w:hAnsi="Times New Roman" w:cs="Times New Roman"/>
-          <w:sz w:val="24"/>
-          <w:szCs w:val="24"/>
-        </w:rPr>
-      </w:pPr>
-      <w:r>
-        <w:rPr>
-          <w:rFonts w:ascii="Times New Roman" w:hAnsi="Times New Roman" w:cs="Times New Roman"/>
-          <w:sz w:val="24"/>
-          <w:szCs w:val="24"/>
-        </w:rPr>
-        <w:t xml:space="preserve">   </w:t>
-      </w:r>
-      <w:proofErr w:type="spellStart"/>
-      <w:r>
-        <w:rPr>
-          <w:rFonts w:ascii="Times New Roman" w:hAnsi="Times New Roman" w:cs="Times New Roman"/>
-          <w:sz w:val="24"/>
-          <w:szCs w:val="24"/>
-        </w:rPr>
-        <w:t>Shen</w:t>
-      </w:r>
-      <w:proofErr w:type="spellEnd"/>
-      <w:r>
-        <w:rPr>
-          <w:rFonts w:ascii="Times New Roman" w:hAnsi="Times New Roman" w:cs="Times New Roman"/>
-          <w:sz w:val="24"/>
-          <w:szCs w:val="24"/>
-        </w:rPr>
-        <w:t xml:space="preserve"> is working on his computer.</w:t>
+        <w:t>2 Shen / work / on his computer</w:t>
+      </w:r>
+    </w:p>
+    <w:p>
+      <w:pPr>
+        <w:rPr>
+          <w:rFonts w:ascii="Times New Roman" w:hAnsi="Times New Roman" w:cs="Times New Roman"/>
+          <w:sz w:val="24"/>
+          <w:szCs w:val="24"/>
+        </w:rPr>
+      </w:pPr>
+      <w:r>
+        <w:rPr>
+          <w:rFonts w:ascii="Times New Roman" w:hAnsi="Times New Roman" w:cs="Times New Roman"/>
+          <w:sz w:val="24"/>
+          <w:szCs w:val="24"/>
+        </w:rPr>
+        <w:t xml:space="preserve">   Shen is working on his computer.</w:t>
       </w:r>
     </w:p>
     <w:p>
@@ -6850,60 +6527,24 @@
           <w:sz w:val="24"/>
           <w:szCs w:val="24"/>
         </w:rPr>
-        <w:t xml:space="preserve">4 Mrs. Berry and </w:t>
-      </w:r>
-      <w:proofErr w:type="spellStart"/>
-      <w:r>
-        <w:rPr>
-          <w:rFonts w:ascii="Times New Roman" w:hAnsi="Times New Roman" w:cs="Times New Roman"/>
-          <w:sz w:val="24"/>
-          <w:szCs w:val="24"/>
-        </w:rPr>
-        <w:t>Sofi</w:t>
-      </w:r>
-      <w:proofErr w:type="spellEnd"/>
-      <w:r>
-        <w:rPr>
-          <w:rFonts w:ascii="Times New Roman" w:hAnsi="Times New Roman" w:cs="Times New Roman"/>
-          <w:sz w:val="24"/>
-          <w:szCs w:val="24"/>
-        </w:rPr>
-        <w:t xml:space="preserve"> / drink / coffee   </w:t>
-      </w:r>
-    </w:p>
-    <w:p>
-      <w:pPr>
-        <w:rPr>
-          <w:rFonts w:ascii="Times New Roman" w:hAnsi="Times New Roman" w:cs="Times New Roman"/>
-          <w:sz w:val="24"/>
-          <w:szCs w:val="24"/>
-        </w:rPr>
-      </w:pPr>
-      <w:r>
-        <w:rPr>
-          <w:rFonts w:ascii="Times New Roman" w:hAnsi="Times New Roman" w:cs="Times New Roman"/>
-          <w:sz w:val="24"/>
-          <w:szCs w:val="24"/>
-        </w:rPr>
-        <w:t xml:space="preserve">   Mrs. Berry and </w:t>
-      </w:r>
-      <w:proofErr w:type="spellStart"/>
-      <w:r>
-        <w:rPr>
-          <w:rFonts w:ascii="Times New Roman" w:hAnsi="Times New Roman" w:cs="Times New Roman"/>
-          <w:sz w:val="24"/>
-          <w:szCs w:val="24"/>
-        </w:rPr>
-        <w:t>Sofi</w:t>
-      </w:r>
-      <w:proofErr w:type="spellEnd"/>
-      <w:r>
-        <w:rPr>
-          <w:rFonts w:ascii="Times New Roman" w:hAnsi="Times New Roman" w:cs="Times New Roman"/>
-          <w:sz w:val="24"/>
-          <w:szCs w:val="24"/>
-        </w:rPr>
-        <w:t xml:space="preserve"> are drinking coffee.</w:t>
+        <w:t xml:space="preserve">4 Mrs. Berry and Sofi / drink / coffee   </w:t>
+      </w:r>
+    </w:p>
+    <w:p>
+      <w:pPr>
+        <w:rPr>
+          <w:rFonts w:ascii="Times New Roman" w:hAnsi="Times New Roman" w:cs="Times New Roman"/>
+          <w:sz w:val="24"/>
+          <w:szCs w:val="24"/>
+        </w:rPr>
+      </w:pPr>
+      <w:r>
+        <w:rPr>
+          <w:rFonts w:ascii="Times New Roman" w:hAnsi="Times New Roman" w:cs="Times New Roman"/>
+          <w:sz w:val="24"/>
+          <w:szCs w:val="24"/>
+        </w:rPr>
+        <w:t xml:space="preserve">   Mrs. Berry and Sofi are drinking coffee.</w:t>
       </w:r>
     </w:p>
     <w:p>
@@ -6988,60 +6629,24 @@
           <w:sz w:val="24"/>
           <w:szCs w:val="24"/>
         </w:rPr>
-        <w:t xml:space="preserve">7 </w:t>
-      </w:r>
-      <w:proofErr w:type="spellStart"/>
-      <w:r>
-        <w:rPr>
-          <w:rFonts w:ascii="Times New Roman" w:hAnsi="Times New Roman" w:cs="Times New Roman"/>
-          <w:sz w:val="24"/>
-          <w:szCs w:val="24"/>
-        </w:rPr>
-        <w:t>Shen</w:t>
-      </w:r>
-      <w:proofErr w:type="spellEnd"/>
-      <w:r>
-        <w:rPr>
-          <w:rFonts w:ascii="Times New Roman" w:hAnsi="Times New Roman" w:cs="Times New Roman"/>
-          <w:sz w:val="24"/>
-          <w:szCs w:val="24"/>
-        </w:rPr>
-        <w:t xml:space="preserve"> / read / about an acting class   </w:t>
-      </w:r>
-    </w:p>
-    <w:p>
-      <w:pPr>
-        <w:rPr>
-          <w:rFonts w:ascii="Times New Roman" w:hAnsi="Times New Roman" w:cs="Times New Roman"/>
-          <w:sz w:val="24"/>
-          <w:szCs w:val="24"/>
-        </w:rPr>
-      </w:pPr>
-      <w:r>
-        <w:rPr>
-          <w:rFonts w:ascii="Times New Roman" w:hAnsi="Times New Roman" w:cs="Times New Roman"/>
-          <w:sz w:val="24"/>
-          <w:szCs w:val="24"/>
-        </w:rPr>
-        <w:t xml:space="preserve">   </w:t>
-      </w:r>
-      <w:proofErr w:type="spellStart"/>
-      <w:r>
-        <w:rPr>
-          <w:rFonts w:ascii="Times New Roman" w:hAnsi="Times New Roman" w:cs="Times New Roman"/>
-          <w:sz w:val="24"/>
-          <w:szCs w:val="24"/>
-        </w:rPr>
-        <w:t>Shen</w:t>
-      </w:r>
-      <w:proofErr w:type="spellEnd"/>
-      <w:r>
-        <w:rPr>
-          <w:rFonts w:ascii="Times New Roman" w:hAnsi="Times New Roman" w:cs="Times New Roman"/>
-          <w:sz w:val="24"/>
-          <w:szCs w:val="24"/>
-        </w:rPr>
-        <w:t xml:space="preserve"> is reading about an acting class.</w:t>
+        <w:t xml:space="preserve">7 Shen / read / about an acting class   </w:t>
+      </w:r>
+    </w:p>
+    <w:p>
+      <w:pPr>
+        <w:rPr>
+          <w:rFonts w:ascii="Times New Roman" w:hAnsi="Times New Roman" w:cs="Times New Roman"/>
+          <w:sz w:val="24"/>
+          <w:szCs w:val="24"/>
+        </w:rPr>
+      </w:pPr>
+      <w:r>
+        <w:rPr>
+          <w:rFonts w:ascii="Times New Roman" w:hAnsi="Times New Roman" w:cs="Times New Roman"/>
+          <w:sz w:val="24"/>
+          <w:szCs w:val="24"/>
+        </w:rPr>
+        <w:t xml:space="preserve">   Shen is reading about an acting class.</w:t>
       </w:r>
     </w:p>
     <w:p>
@@ -7329,7 +6934,6 @@
           <w:szCs w:val="24"/>
         </w:rPr>
       </w:pPr>
-      <w:proofErr w:type="spellStart"/>
       <w:r>
         <w:rPr>
           <w:rFonts w:ascii="Times New Roman" w:hAnsi="Times New Roman" w:cs="Times New Roman"/>
@@ -7344,16 +6948,7 @@
           <w:sz w:val="24"/>
           <w:szCs w:val="24"/>
         </w:rPr>
-        <w:t>hen</w:t>
-      </w:r>
-      <w:proofErr w:type="spellEnd"/>
-      <w:r>
-        <w:rPr>
-          <w:rFonts w:ascii="Times New Roman" w:hAnsi="Times New Roman" w:cs="Times New Roman"/>
-          <w:sz w:val="24"/>
-          <w:szCs w:val="24"/>
-        </w:rPr>
-        <w:t xml:space="preserve"> is in his apartment. He (1)</w:t>
+        <w:t>hen is in his apartment. He (1)</w:t>
       </w:r>
       <w:r>
         <w:rPr>
@@ -7369,25 +6964,7 @@
           <w:sz w:val="24"/>
           <w:szCs w:val="24"/>
         </w:rPr>
-        <w:t xml:space="preserve"> on his laptop. </w:t>
-      </w:r>
-      <w:proofErr w:type="spellStart"/>
-      <w:r>
-        <w:rPr>
-          <w:rFonts w:ascii="Times New Roman" w:hAnsi="Times New Roman" w:cs="Times New Roman"/>
-          <w:sz w:val="24"/>
-          <w:szCs w:val="24"/>
-        </w:rPr>
-        <w:t>Shen</w:t>
-      </w:r>
-      <w:proofErr w:type="spellEnd"/>
-      <w:r>
-        <w:rPr>
-          <w:rFonts w:ascii="Times New Roman" w:hAnsi="Times New Roman" w:cs="Times New Roman"/>
-          <w:sz w:val="24"/>
-          <w:szCs w:val="24"/>
-        </w:rPr>
-        <w:t xml:space="preserve"> (2) wants </w:t>
+        <w:t xml:space="preserve"> on his laptop. Shen (2) wants </w:t>
       </w:r>
       <w:r>
         <w:rPr>
@@ -7443,25 +7020,7 @@
           <w:sz w:val="24"/>
           <w:szCs w:val="24"/>
         </w:rPr>
-        <w:t xml:space="preserve">in the classroom, but there are (14) chairs. </w:t>
-      </w:r>
-      <w:proofErr w:type="spellStart"/>
-      <w:r>
-        <w:rPr>
-          <w:rFonts w:ascii="Times New Roman" w:hAnsi="Times New Roman" w:cs="Times New Roman"/>
-          <w:sz w:val="24"/>
-          <w:szCs w:val="24"/>
-        </w:rPr>
-        <w:t>Shen</w:t>
-      </w:r>
-      <w:proofErr w:type="spellEnd"/>
-      <w:r>
-        <w:rPr>
-          <w:rFonts w:ascii="Times New Roman" w:hAnsi="Times New Roman" w:cs="Times New Roman"/>
-          <w:sz w:val="24"/>
-          <w:szCs w:val="24"/>
-        </w:rPr>
-        <w:t xml:space="preserve"> wants to take the class, but he can't. He's not (15) an actor. Benny is</w:t>
+        <w:t>in the classroom, but there are (14) chairs. Shen wants to take the class, but he can't. He's not (15) an actor. Benny is</w:t>
       </w:r>
       <w:r>
         <w:rPr>
@@ -7493,43 +7052,7 @@
           <w:sz w:val="24"/>
           <w:szCs w:val="24"/>
         </w:rPr>
-        <w:t xml:space="preserve">. He wants </w:t>
-      </w:r>
-      <w:proofErr w:type="spellStart"/>
-      <w:r>
-        <w:rPr>
-          <w:rFonts w:ascii="Times New Roman" w:hAnsi="Times New Roman" w:cs="Times New Roman"/>
-          <w:sz w:val="24"/>
-          <w:szCs w:val="24"/>
-        </w:rPr>
-        <w:t>Shen</w:t>
-      </w:r>
-      <w:proofErr w:type="spellEnd"/>
-      <w:r>
-        <w:rPr>
-          <w:rFonts w:ascii="Times New Roman" w:hAnsi="Times New Roman" w:cs="Times New Roman"/>
-          <w:sz w:val="24"/>
-          <w:szCs w:val="24"/>
-        </w:rPr>
-        <w:t xml:space="preserve"> to help him. </w:t>
-      </w:r>
-      <w:proofErr w:type="spellStart"/>
-      <w:r>
-        <w:rPr>
-          <w:rFonts w:ascii="Times New Roman" w:hAnsi="Times New Roman" w:cs="Times New Roman"/>
-          <w:sz w:val="24"/>
-          <w:szCs w:val="24"/>
-        </w:rPr>
-        <w:t>Shen</w:t>
-      </w:r>
-      <w:proofErr w:type="spellEnd"/>
-      <w:r>
-        <w:rPr>
-          <w:rFonts w:ascii="Times New Roman" w:hAnsi="Times New Roman" w:cs="Times New Roman"/>
-          <w:sz w:val="24"/>
-          <w:szCs w:val="24"/>
-        </w:rPr>
-        <w:t xml:space="preserve"> (18) is not listening.</w:t>
+        <w:t>. He wants Shen to help him. Shen (18) is not listening.</w:t>
       </w:r>
     </w:p>
     <w:p>
@@ -7550,8 +7073,6 @@
         </w:rPr>
         <w:t>7/8</w:t>
       </w:r>
-      <w:bookmarkStart w:id="12" w:name="_GoBack"/>
-      <w:bookmarkEnd w:id="12"/>
     </w:p>
     <w:p>
       <w:pPr>
@@ -7959,7 +7480,7 @@
               <w:sz w:val="24"/>
               <w:szCs w:val="24"/>
             </w:rPr>
-            <w:t>11</w:t>
+            <w:t>12</w:t>
           </w:r>
           <w:r>
             <w:rPr>
@@ -8987,6 +8508,11 @@
     <w:basedOn w:val="DefaultParagraphFont"/>
     <w:rsid w:val="005B42A1"/>
   </w:style>
+  <w:style w:type="character" w:customStyle="1" w:styleId="phoneticspelling">
+    <w:name w:val="phoneticspelling"/>
+    <w:basedOn w:val="DefaultParagraphFont"/>
+    <w:rsid w:val="008A4719"/>
+  </w:style>
 </w:styles>
 </file>
 
@@ -9256,7 +8782,7 @@
 </file>
 
 <file path=customXml/itemProps1.xml><?xml version="1.0" encoding="utf-8"?>
-<ds:datastoreItem xmlns:ds="http://schemas.openxmlformats.org/officeDocument/2006/customXml" ds:itemID="{7D3DEF14-CEC6-46BF-8D28-AABCE133C60A}">
+<ds:datastoreItem xmlns:ds="http://schemas.openxmlformats.org/officeDocument/2006/customXml" ds:itemID="{DE95B60E-666B-43C3-A8A0-B2AF23EC6DFF}">
   <ds:schemaRefs>
     <ds:schemaRef ds:uri="http://schemas.openxmlformats.org/officeDocument/2006/bibliography"/>
   </ds:schemaRefs>

</xml_diff>